<commit_message>
report work in progress
</commit_message>
<xml_diff>
--- a/Rupali CS3219 Assignment 1.docx
+++ b/Rupali CS3219 Assignment 1.docx
@@ -78,12 +78,6 @@
         <w:gridCol w:w="3900"/>
       </w:tblGrid>
       <w:tr>
-        <w:tblPrEx>
-          <w:tblCellMar>
-            <w:top w:w="0" w:type="dxa"/>
-            <w:bottom w:w="0" w:type="dxa"/>
-          </w:tblCellMar>
-        </w:tblPrEx>
         <w:tc>
           <w:tcPr>
             <w:tcW w:w="2900" w:type="dxa"/>
@@ -346,8 +340,33 @@
                 <w:rFonts w:cs="Times"/>
                 <w:lang w:val="en-US"/>
               </w:rPr>
-              <w:t xml:space="preserve"> Rupali Roy Choudhury</w:t>
+              <w:t xml:space="preserve"> </w:t>
             </w:r>
+            <w:proofErr w:type="spellStart"/>
+            <w:r>
+              <w:rPr>
+                <w:rFonts w:cs="Times"/>
+                <w:lang w:val="en-US"/>
+              </w:rPr>
+              <w:t>Rupali</w:t>
+            </w:r>
+            <w:proofErr w:type="spellEnd"/>
+            <w:r>
+              <w:rPr>
+                <w:rFonts w:cs="Times"/>
+                <w:lang w:val="en-US"/>
+              </w:rPr>
+              <w:t xml:space="preserve"> Roy </w:t>
+            </w:r>
+            <w:proofErr w:type="spellStart"/>
+            <w:r>
+              <w:rPr>
+                <w:rFonts w:cs="Times"/>
+                <w:lang w:val="en-US"/>
+              </w:rPr>
+              <w:t>Choudhury</w:t>
+            </w:r>
+            <w:proofErr w:type="spellEnd"/>
           </w:p>
         </w:tc>
         <w:tc>
@@ -438,18 +457,37 @@
                 <w:rFonts w:cs="Times"/>
                 <w:lang w:val="en-US"/>
               </w:rPr>
-              <w:t xml:space="preserve"> Anand Sundaram</w:t>
+              <w:t xml:space="preserve"> </w:t>
             </w:r>
+            <w:proofErr w:type="spellStart"/>
+            <w:r>
+              <w:rPr>
+                <w:rFonts w:cs="Times"/>
+                <w:lang w:val="en-US"/>
+              </w:rPr>
+              <w:t>Anand</w:t>
+            </w:r>
+            <w:proofErr w:type="spellEnd"/>
+            <w:r>
+              <w:rPr>
+                <w:rFonts w:cs="Times"/>
+                <w:lang w:val="en-US"/>
+              </w:rPr>
+              <w:t xml:space="preserve"> </w:t>
+            </w:r>
+            <w:proofErr w:type="spellStart"/>
+            <w:r>
+              <w:rPr>
+                <w:rFonts w:cs="Times"/>
+                <w:lang w:val="en-US"/>
+              </w:rPr>
+              <w:t>Sundaram</w:t>
+            </w:r>
+            <w:proofErr w:type="spellEnd"/>
           </w:p>
         </w:tc>
       </w:tr>
       <w:tr>
-        <w:tblPrEx>
-          <w:tblCellMar>
-            <w:top w:w="0" w:type="dxa"/>
-            <w:bottom w:w="0" w:type="dxa"/>
-          </w:tblCellMar>
-        </w:tblPrEx>
         <w:tc>
           <w:tcPr>
             <w:tcW w:w="2900" w:type="dxa"/>
@@ -652,33 +690,69 @@
           <w:bCs/>
           <w:lang w:val="en-US"/>
         </w:rPr>
-        <w:t xml:space="preserve"> (done by Anand)</w:t>
-      </w:r>
-      <w:r>
-        <w:rPr>
-          <w:rFonts w:cs="Cambria"/>
-          <w:bCs/>
-          <w:lang w:val="en-US"/>
-        </w:rPr>
-        <w:t xml:space="preserve"> 2) Data Abstractions and Object-Oriented Organisation</w:t>
-      </w:r>
-      <w:r>
-        <w:rPr>
-          <w:rFonts w:cs="Cambria"/>
-          <w:bCs/>
-          <w:lang w:val="en-US"/>
-        </w:rPr>
-        <w:t xml:space="preserve"> </w:t>
-      </w:r>
-      <w:bookmarkStart w:id="0" w:name="_GoBack"/>
-      <w:bookmarkEnd w:id="0"/>
-      <w:r>
-        <w:rPr>
-          <w:rFonts w:cs="Cambria"/>
-          <w:bCs/>
-          <w:lang w:val="en-US"/>
-        </w:rPr>
-        <w:t>(done by Rupali)</w:t>
+        <w:t xml:space="preserve"> (done by </w:t>
+      </w:r>
+      <w:proofErr w:type="spellStart"/>
+      <w:r>
+        <w:rPr>
+          <w:rFonts w:cs="Cambria"/>
+          <w:bCs/>
+          <w:lang w:val="en-US"/>
+        </w:rPr>
+        <w:t>Anand</w:t>
+      </w:r>
+      <w:proofErr w:type="spellEnd"/>
+      <w:r>
+        <w:rPr>
+          <w:rFonts w:cs="Cambria"/>
+          <w:bCs/>
+          <w:lang w:val="en-US"/>
+        </w:rPr>
+        <w:t>)</w:t>
+      </w:r>
+      <w:r>
+        <w:rPr>
+          <w:rFonts w:cs="Cambria"/>
+          <w:bCs/>
+          <w:lang w:val="en-US"/>
+        </w:rPr>
+        <w:t xml:space="preserve"> 2) Data Abstractions and Object-Oriented </w:t>
+      </w:r>
+      <w:proofErr w:type="spellStart"/>
+      <w:r>
+        <w:rPr>
+          <w:rFonts w:cs="Cambria"/>
+          <w:bCs/>
+          <w:lang w:val="en-US"/>
+        </w:rPr>
+        <w:t>Organisation</w:t>
+      </w:r>
+      <w:proofErr w:type="spellEnd"/>
+      <w:r>
+        <w:rPr>
+          <w:rFonts w:cs="Cambria"/>
+          <w:bCs/>
+          <w:lang w:val="en-US"/>
+        </w:rPr>
+        <w:t xml:space="preserve"> (done by </w:t>
+      </w:r>
+      <w:proofErr w:type="spellStart"/>
+      <w:r>
+        <w:rPr>
+          <w:rFonts w:cs="Cambria"/>
+          <w:bCs/>
+          <w:lang w:val="en-US"/>
+        </w:rPr>
+        <w:t>Rupali</w:t>
+      </w:r>
+      <w:proofErr w:type="spellEnd"/>
+      <w:r>
+        <w:rPr>
+          <w:rFonts w:cs="Cambria"/>
+          <w:bCs/>
+          <w:lang w:val="en-US"/>
+        </w:rPr>
+        <w:t>)</w:t>
       </w:r>
       <w:r>
         <w:rPr>
@@ -740,7 +814,8 @@
         <w:adjustRightInd w:val="0"/>
         <w:spacing w:after="240"/>
         <w:rPr>
-          <w:rFonts w:cs="Times"/>
+          <w:rFonts w:cs="Cambria"/>
+          <w:bCs/>
           <w:lang w:val="en-US"/>
         </w:rPr>
       </w:pPr>
@@ -751,6 +826,24 @@
         </w:rPr>
         <w:t xml:space="preserve"> </w:t>
       </w:r>
+      <w:r>
+        <w:rPr>
+          <w:rFonts w:cs="Cambria"/>
+          <w:bCs/>
+          <w:lang w:val="en-US"/>
+        </w:rPr>
+        <w:t xml:space="preserve">Data Abstractions and Object-Oriented </w:t>
+      </w:r>
+      <w:proofErr w:type="spellStart"/>
+      <w:r>
+        <w:rPr>
+          <w:rFonts w:cs="Cambria"/>
+          <w:bCs/>
+          <w:lang w:val="en-US"/>
+        </w:rPr>
+        <w:t>Organisation</w:t>
+      </w:r>
+      <w:proofErr w:type="spellEnd"/>
     </w:p>
     <w:p>
       <w:pPr>
@@ -764,15 +857,8 @@
           <w:lang w:val="en-US"/>
         </w:rPr>
       </w:pPr>
-      <w:r>
-        <w:rPr>
-          <w:rFonts w:cs="Cambria"/>
-          <w:b/>
-          <w:bCs/>
-          <w:lang w:val="en-US"/>
-        </w:rPr>
-        <w:t xml:space="preserve">3. Limitation &amp; Benefits of Selected Design </w:t>
-      </w:r>
+      <w:bookmarkStart w:id="0" w:name="_GoBack"/>
+      <w:bookmarkEnd w:id="0"/>
     </w:p>
     <w:p>
       <w:pPr>
@@ -788,11 +874,90 @@
       </w:pPr>
       <w:r>
         <w:rPr>
+          <w:rFonts w:cs="Cambria"/>
+          <w:b/>
+          <w:bCs/>
+          <w:lang w:val="en-US"/>
+        </w:rPr>
+        <w:t xml:space="preserve">3. Limitation &amp; Benefits of Selected Design </w:t>
+      </w:r>
+    </w:p>
+    <w:p>
+      <w:pPr>
+        <w:widowControl w:val="0"/>
+        <w:autoSpaceDE w:val="0"/>
+        <w:autoSpaceDN w:val="0"/>
+        <w:adjustRightInd w:val="0"/>
+        <w:spacing w:after="240"/>
+        <w:rPr>
+          <w:rFonts w:cs="Cambria"/>
+          <w:bCs/>
+          <w:lang w:val="en-US"/>
+        </w:rPr>
+      </w:pPr>
+      <w:r>
+        <w:rPr>
           <w:rFonts w:cs="Calibri"/>
           <w:lang w:val="en-US"/>
         </w:rPr>
         <w:t xml:space="preserve"> </w:t>
       </w:r>
+      <w:r>
+        <w:rPr>
+          <w:rFonts w:cs="Calibri"/>
+          <w:lang w:val="en-US"/>
+        </w:rPr>
+        <w:t xml:space="preserve">Benefits of </w:t>
+      </w:r>
+      <w:r>
+        <w:rPr>
+          <w:rFonts w:cs="Cambria"/>
+          <w:bCs/>
+          <w:lang w:val="en-US"/>
+        </w:rPr>
+        <w:t xml:space="preserve">Data Abstractions and Object-Oriented </w:t>
+      </w:r>
+      <w:proofErr w:type="spellStart"/>
+      <w:r>
+        <w:rPr>
+          <w:rFonts w:cs="Cambria"/>
+          <w:bCs/>
+          <w:lang w:val="en-US"/>
+        </w:rPr>
+        <w:t>Organisation</w:t>
+      </w:r>
+      <w:proofErr w:type="spellEnd"/>
+    </w:p>
+    <w:p>
+      <w:pPr>
+        <w:widowControl w:val="0"/>
+        <w:autoSpaceDE w:val="0"/>
+        <w:autoSpaceDN w:val="0"/>
+        <w:adjustRightInd w:val="0"/>
+        <w:spacing w:after="240"/>
+        <w:rPr>
+          <w:rFonts w:cs="Times"/>
+          <w:lang w:val="en-US"/>
+        </w:rPr>
+      </w:pPr>
+      <w:r>
+        <w:rPr>
+          <w:rFonts w:cs="Cambria"/>
+          <w:bCs/>
+          <w:lang w:val="en-US"/>
+        </w:rPr>
+        <w:t xml:space="preserve">Limitations of Data Abstractions and Object-Oriented </w:t>
+      </w:r>
+      <w:proofErr w:type="spellStart"/>
+      <w:r>
+        <w:rPr>
+          <w:rFonts w:cs="Cambria"/>
+          <w:bCs/>
+          <w:lang w:val="en-US"/>
+        </w:rPr>
+        <w:t>Organisation</w:t>
+      </w:r>
+      <w:proofErr w:type="spellEnd"/>
     </w:p>
     <w:p/>
     <w:sectPr>

</xml_diff>

<commit_message>
Updated my part of the doc
</commit_message>
<xml_diff>
--- a/Rupali CS3219 Assignment 1.docx
+++ b/Rupali CS3219 Assignment 1.docx
@@ -1,6 +1,6 @@
 
 <file path=word/document.xml><?xml version="1.0" encoding="utf-8"?>
-<w:document xmlns:wpc="http://schemas.microsoft.com/office/word/2010/wordprocessingCanvas" xmlns:mo="http://schemas.microsoft.com/office/mac/office/2008/main" xmlns:mc="http://schemas.openxmlformats.org/markup-compatibility/2006" xmlns:mv="urn:schemas-microsoft-com:mac:vml" xmlns:o="urn:schemas-microsoft-com:office:office" xmlns:r="http://schemas.openxmlformats.org/officeDocument/2006/relationships" xmlns:m="http://schemas.openxmlformats.org/officeDocument/2006/math" xmlns:v="urn:schemas-microsoft-com:vml" xmlns:wp14="http://schemas.microsoft.com/office/word/2010/wordprocessingDrawing" xmlns:wp="http://schemas.openxmlformats.org/drawingml/2006/wordprocessingDrawing" xmlns:w10="urn:schemas-microsoft-com:office:word" xmlns:w="http://schemas.openxmlformats.org/wordprocessingml/2006/main" xmlns:w14="http://schemas.microsoft.com/office/word/2010/wordml" xmlns:wpg="http://schemas.microsoft.com/office/word/2010/wordprocessingGroup" xmlns:wpi="http://schemas.microsoft.com/office/word/2010/wordprocessingInk" xmlns:wne="http://schemas.microsoft.com/office/word/2006/wordml" xmlns:wps="http://schemas.microsoft.com/office/word/2010/wordprocessingShape" mc:Ignorable="w14 wp14">
+<w:document xmlns:wpc="http://schemas.microsoft.com/office/word/2010/wordprocessingCanvas" xmlns:mc="http://schemas.openxmlformats.org/markup-compatibility/2006" xmlns:o="urn:schemas-microsoft-com:office:office" xmlns:r="http://schemas.openxmlformats.org/officeDocument/2006/relationships" xmlns:m="http://schemas.openxmlformats.org/officeDocument/2006/math" xmlns:v="urn:schemas-microsoft-com:vml" xmlns:wp14="http://schemas.microsoft.com/office/word/2010/wordprocessingDrawing" xmlns:wp="http://schemas.openxmlformats.org/drawingml/2006/wordprocessingDrawing" xmlns:w10="urn:schemas-microsoft-com:office:word" xmlns:w="http://schemas.openxmlformats.org/wordprocessingml/2006/main" xmlns:w14="http://schemas.microsoft.com/office/word/2010/wordml" xmlns:w15="http://schemas.microsoft.com/office/word/2012/wordml" xmlns:wpg="http://schemas.microsoft.com/office/word/2010/wordprocessingGroup" xmlns:wpi="http://schemas.microsoft.com/office/word/2010/wordprocessingInk" xmlns:wne="http://schemas.microsoft.com/office/word/2006/wordml" xmlns:wps="http://schemas.microsoft.com/office/word/2010/wordprocessingShape" mc:Ignorable="w14 w15 wp14">
   <w:body>
     <w:p>
       <w:pPr>
@@ -27,6 +27,8 @@
         </w:rPr>
         <w:t xml:space="preserve">Assignment 1: KWIC-KWAC-KWOC </w:t>
       </w:r>
+      <w:bookmarkStart w:id="0" w:name="_GoBack"/>
+      <w:bookmarkEnd w:id="0"/>
     </w:p>
     <w:p>
       <w:pPr>
@@ -51,7 +53,7 @@
         </w:rPr>
         <w:t xml:space="preserve">Code Repository URL: </w:t>
       </w:r>
-      <w:hyperlink r:id="rId6" w:history="1">
+      <w:hyperlink r:id="rId5" w:history="1">
         <w:r>
           <w:rPr>
             <w:rStyle w:val="Hyperlink"/>
@@ -75,7 +77,7 @@
     </w:p>
     <w:tbl>
       <w:tblPr>
-        <w:tblW w:w="0" w:type="auto"/>
+        <w:tblW w:w="9464" w:type="dxa"/>
         <w:tblBorders>
           <w:top w:val="nil"/>
           <w:left w:val="nil"/>
@@ -87,7 +89,7 @@
       <w:tblGrid>
         <w:gridCol w:w="2900"/>
         <w:gridCol w:w="3780"/>
-        <w:gridCol w:w="3900"/>
+        <w:gridCol w:w="2784"/>
       </w:tblGrid>
       <w:tr>
         <w:tc>
@@ -150,7 +152,7 @@
                 <w:noProof/>
                 <w:sz w:val="22"/>
                 <w:szCs w:val="22"/>
-                <w:lang w:val="en-US"/>
+                <w:lang w:eastAsia="en-SG"/>
               </w:rPr>
               <w:drawing>
                 <wp:inline distT="0" distB="0" distL="0" distR="0" wp14:anchorId="0211C9C0" wp14:editId="7F757F0C">
@@ -170,7 +172,7 @@
                           </pic:cNvPicPr>
                         </pic:nvPicPr>
                         <pic:blipFill>
-                          <a:blip r:embed="rId7">
+                          <a:blip r:embed="rId6">
                             <a:extLst>
                               <a:ext uri="{28A0092B-C50C-407E-A947-70E740481C1C}">
                                 <a14:useLocalDpi xmlns:a14="http://schemas.microsoft.com/office/drawing/2010/main" val="0"/>
@@ -216,7 +218,7 @@
                 <w:noProof/>
                 <w:sz w:val="22"/>
                 <w:szCs w:val="22"/>
-                <w:lang w:val="en-US"/>
+                <w:lang w:eastAsia="en-SG"/>
               </w:rPr>
               <w:drawing>
                 <wp:inline distT="0" distB="0" distL="0" distR="0" wp14:anchorId="5997E752" wp14:editId="33921E37">
@@ -236,7 +238,7 @@
                           </pic:cNvPicPr>
                         </pic:nvPicPr>
                         <pic:blipFill>
-                          <a:blip r:embed="rId8">
+                          <a:blip r:embed="rId7">
                             <a:extLst>
                               <a:ext uri="{28A0092B-C50C-407E-A947-70E740481C1C}">
                                 <a14:useLocalDpi xmlns:a14="http://schemas.microsoft.com/office/drawing/2010/main" val="0"/>
@@ -314,7 +316,7 @@
                 <w:noProof/>
                 <w:sz w:val="22"/>
                 <w:szCs w:val="22"/>
-                <w:lang w:val="en-US"/>
+                <w:lang w:eastAsia="en-SG"/>
               </w:rPr>
               <w:drawing>
                 <wp:inline distT="0" distB="0" distL="0" distR="0" wp14:anchorId="079DED44" wp14:editId="50A3EF8B">
@@ -334,7 +336,7 @@
                           </pic:cNvPicPr>
                         </pic:nvPicPr>
                         <pic:blipFill>
-                          <a:blip r:embed="rId8">
+                          <a:blip r:embed="rId7">
                             <a:extLst>
                               <a:ext uri="{28A0092B-C50C-407E-A947-70E740481C1C}">
                                 <a14:useLocalDpi xmlns:a14="http://schemas.microsoft.com/office/drawing/2010/main" val="0"/>
@@ -372,13 +374,33 @@
                 <w:szCs w:val="22"/>
                 <w:lang w:val="en-US"/>
               </w:rPr>
-              <w:t xml:space="preserve"> Rupali Roy Choudhury</w:t>
+              <w:t xml:space="preserve"> </w:t>
+            </w:r>
+            <w:proofErr w:type="spellStart"/>
+            <w:r>
+              <w:rPr>
+                <w:rFonts w:cs="Times"/>
+                <w:sz w:val="22"/>
+                <w:szCs w:val="22"/>
+                <w:lang w:val="en-US"/>
+              </w:rPr>
+              <w:t>Rupali</w:t>
+            </w:r>
+            <w:proofErr w:type="spellEnd"/>
+            <w:r>
+              <w:rPr>
+                <w:rFonts w:cs="Times"/>
+                <w:sz w:val="22"/>
+                <w:szCs w:val="22"/>
+                <w:lang w:val="en-US"/>
+              </w:rPr>
+              <w:t xml:space="preserve"> Roy Choudhury</w:t>
             </w:r>
           </w:p>
         </w:tc>
         <w:tc>
           <w:tcPr>
-            <w:tcW w:w="3900" w:type="dxa"/>
+            <w:tcW w:w="2784" w:type="dxa"/>
             <w:tcBorders>
               <w:top w:val="single" w:sz="4" w:space="0" w:color="auto"/>
               <w:left w:val="single" w:sz="4" w:space="0" w:color="auto"/>
@@ -412,7 +434,7 @@
                 <w:noProof/>
                 <w:sz w:val="22"/>
                 <w:szCs w:val="22"/>
-                <w:lang w:val="en-US"/>
+                <w:lang w:eastAsia="en-SG"/>
               </w:rPr>
               <w:drawing>
                 <wp:inline distT="0" distB="0" distL="0" distR="0" wp14:anchorId="3C2976EC" wp14:editId="1DC403E5">
@@ -432,7 +454,7 @@
                           </pic:cNvPicPr>
                         </pic:nvPicPr>
                         <pic:blipFill>
-                          <a:blip r:embed="rId8">
+                          <a:blip r:embed="rId7">
                             <a:extLst>
                               <a:ext uri="{28A0092B-C50C-407E-A947-70E740481C1C}">
                                 <a14:useLocalDpi xmlns:a14="http://schemas.microsoft.com/office/drawing/2010/main" val="0"/>
@@ -561,7 +583,7 @@
         </w:tc>
         <w:tc>
           <w:tcPr>
-            <w:tcW w:w="3900" w:type="dxa"/>
+            <w:tcW w:w="2784" w:type="dxa"/>
             <w:tcBorders>
               <w:top w:val="single" w:sz="4" w:space="0" w:color="auto"/>
               <w:left w:val="single" w:sz="4" w:space="0" w:color="auto"/>
@@ -718,17 +740,51 @@
           <w:szCs w:val="22"/>
           <w:lang w:val="en-US"/>
         </w:rPr>
-        <w:t xml:space="preserve"> 2) Data Abstractions and Object-Oriented Organisation</w:t>
-      </w:r>
-      <w:r>
-        <w:rPr>
-          <w:rFonts w:cs="Cambria"/>
-          <w:bCs/>
-          <w:sz w:val="22"/>
-          <w:szCs w:val="22"/>
-          <w:lang w:val="en-US"/>
-        </w:rPr>
-        <w:t xml:space="preserve"> (done by Rupali)</w:t>
+        <w:t xml:space="preserve"> 2) Data Abstractions and Object-Oriented </w:t>
+      </w:r>
+      <w:proofErr w:type="spellStart"/>
+      <w:r>
+        <w:rPr>
+          <w:rFonts w:cs="Cambria"/>
+          <w:bCs/>
+          <w:sz w:val="22"/>
+          <w:szCs w:val="22"/>
+          <w:lang w:val="en-US"/>
+        </w:rPr>
+        <w:t>Organisation</w:t>
+      </w:r>
+      <w:proofErr w:type="spellEnd"/>
+      <w:r>
+        <w:rPr>
+          <w:rFonts w:cs="Cambria"/>
+          <w:bCs/>
+          <w:sz w:val="22"/>
+          <w:szCs w:val="22"/>
+          <w:lang w:val="en-US"/>
+        </w:rPr>
+        <w:t xml:space="preserve"> (done by </w:t>
+      </w:r>
+      <w:proofErr w:type="spellStart"/>
+      <w:r>
+        <w:rPr>
+          <w:rFonts w:cs="Cambria"/>
+          <w:bCs/>
+          <w:sz w:val="22"/>
+          <w:szCs w:val="22"/>
+          <w:lang w:val="en-US"/>
+        </w:rPr>
+        <w:t>Rupali</w:t>
+      </w:r>
+      <w:proofErr w:type="spellEnd"/>
+      <w:r>
+        <w:rPr>
+          <w:rFonts w:cs="Cambria"/>
+          <w:bCs/>
+          <w:sz w:val="22"/>
+          <w:szCs w:val="22"/>
+          <w:lang w:val="en-US"/>
+        </w:rPr>
+        <w:t>)</w:t>
       </w:r>
       <w:r>
         <w:rPr>
@@ -774,7 +830,9 @@
         <w:adjustRightInd w:val="0"/>
         <w:spacing w:after="240"/>
         <w:rPr>
-          <w:rFonts w:cs="Times"/>
+          <w:rFonts w:cs="Cambria"/>
+          <w:b/>
+          <w:bCs/>
           <w:sz w:val="22"/>
           <w:szCs w:val="22"/>
           <w:lang w:val="en-US"/>
@@ -817,8 +875,749 @@
           <w:u w:val="single"/>
           <w:lang w:val="en-US"/>
         </w:rPr>
-        <w:t>Data Abstractions and Object-Oriented Organisation</w:t>
-      </w:r>
+        <w:t>Main Program/Subroutine with Shared Data</w:t>
+      </w:r>
+    </w:p>
+    <w:p>
+      <w:pPr>
+        <w:widowControl w:val="0"/>
+        <w:autoSpaceDE w:val="0"/>
+        <w:autoSpaceDN w:val="0"/>
+        <w:adjustRightInd w:val="0"/>
+        <w:spacing w:after="240"/>
+        <w:rPr>
+          <w:rFonts w:cs="Cambria"/>
+          <w:bCs/>
+          <w:sz w:val="22"/>
+          <w:lang w:val="en-US"/>
+        </w:rPr>
+      </w:pPr>
+      <w:r>
+        <w:rPr>
+          <w:rFonts w:cs="Cambria"/>
+          <w:bCs/>
+          <w:sz w:val="22"/>
+          <w:lang w:val="en-US"/>
+        </w:rPr>
+        <w:t xml:space="preserve">In the Shared Data solution, the problem is decomposed in 4 components according to the basic functions performed – Input, Shift, Alphabetize and Output. The components are implemented as functions which are called sequentially by a main program. The main aspect of the Shared Data design is that all data communication between the different components occurs through a shared storage. Thus each component has an unrestricted read/write access to the shared data. I implemented the each component as a static function within a class. The shared data was simulated using static variables that were available globally within a class. Since every function has access to the static variables, there is no need for parameter passing. </w:t>
+      </w:r>
+    </w:p>
+    <w:p>
+      <w:pPr>
+        <w:widowControl w:val="0"/>
+        <w:autoSpaceDE w:val="0"/>
+        <w:autoSpaceDN w:val="0"/>
+        <w:adjustRightInd w:val="0"/>
+        <w:spacing w:after="240"/>
+        <w:rPr>
+          <w:rFonts w:cs="Cambria"/>
+          <w:bCs/>
+          <w:sz w:val="22"/>
+          <w:szCs w:val="22"/>
+          <w:lang w:val="en-US"/>
+        </w:rPr>
+      </w:pPr>
+      <w:r>
+        <w:rPr>
+          <w:rFonts w:cs="Cambria"/>
+          <w:bCs/>
+          <w:sz w:val="22"/>
+          <w:szCs w:val="22"/>
+          <w:lang w:val="en-US"/>
+        </w:rPr>
+        <w:t>Class</w:t>
+      </w:r>
+      <w:r>
+        <w:rPr>
+          <w:rFonts w:cs="Cambria"/>
+          <w:bCs/>
+          <w:sz w:val="22"/>
+          <w:szCs w:val="22"/>
+          <w:lang w:val="en-US"/>
+        </w:rPr>
+        <w:t xml:space="preserve"> Variables:</w:t>
+      </w:r>
+    </w:p>
+    <w:p>
+      <w:pPr>
+        <w:pStyle w:val="ListParagraph"/>
+        <w:widowControl w:val="0"/>
+        <w:numPr>
+          <w:ilvl w:val="0"/>
+          <w:numId w:val="4"/>
+        </w:numPr>
+        <w:autoSpaceDE w:val="0"/>
+        <w:autoSpaceDN w:val="0"/>
+        <w:adjustRightInd w:val="0"/>
+        <w:spacing w:after="240"/>
+        <w:rPr>
+          <w:rFonts w:cs="Cambria"/>
+          <w:bCs/>
+          <w:sz w:val="22"/>
+          <w:szCs w:val="22"/>
+          <w:lang w:val="en-US"/>
+        </w:rPr>
+      </w:pPr>
+      <w:proofErr w:type="spellStart"/>
+      <w:r>
+        <w:rPr>
+          <w:rFonts w:cs="Cambria"/>
+          <w:bCs/>
+          <w:sz w:val="22"/>
+          <w:szCs w:val="22"/>
+          <w:lang w:val="en-US"/>
+        </w:rPr>
+        <w:t>ArrayList</w:t>
+      </w:r>
+      <w:proofErr w:type="spellEnd"/>
+      <w:r>
+        <w:rPr>
+          <w:rFonts w:cs="Cambria"/>
+          <w:bCs/>
+          <w:sz w:val="22"/>
+          <w:szCs w:val="22"/>
+          <w:lang w:val="en-US"/>
+        </w:rPr>
+        <w:t xml:space="preserve">&lt;String&gt; </w:t>
+      </w:r>
+      <w:proofErr w:type="spellStart"/>
+      <w:r>
+        <w:rPr>
+          <w:rFonts w:cs="Cambria"/>
+          <w:bCs/>
+          <w:sz w:val="22"/>
+          <w:szCs w:val="22"/>
+          <w:lang w:val="en-US"/>
+        </w:rPr>
+        <w:t>wordsToIgnore</w:t>
+      </w:r>
+      <w:proofErr w:type="spellEnd"/>
+      <w:r>
+        <w:rPr>
+          <w:rFonts w:cs="Cambria"/>
+          <w:bCs/>
+          <w:sz w:val="22"/>
+          <w:szCs w:val="22"/>
+          <w:lang w:val="en-US"/>
+        </w:rPr>
+        <w:t xml:space="preserve"> – stores the words to be ignored</w:t>
+      </w:r>
+    </w:p>
+    <w:p>
+      <w:pPr>
+        <w:pStyle w:val="ListParagraph"/>
+        <w:widowControl w:val="0"/>
+        <w:numPr>
+          <w:ilvl w:val="0"/>
+          <w:numId w:val="4"/>
+        </w:numPr>
+        <w:autoSpaceDE w:val="0"/>
+        <w:autoSpaceDN w:val="0"/>
+        <w:adjustRightInd w:val="0"/>
+        <w:spacing w:after="240"/>
+        <w:rPr>
+          <w:rFonts w:cs="Cambria"/>
+          <w:bCs/>
+          <w:sz w:val="22"/>
+          <w:szCs w:val="22"/>
+          <w:lang w:val="en-US"/>
+        </w:rPr>
+      </w:pPr>
+      <w:proofErr w:type="spellStart"/>
+      <w:r>
+        <w:rPr>
+          <w:rFonts w:cs="Cambria"/>
+          <w:bCs/>
+          <w:sz w:val="22"/>
+          <w:szCs w:val="22"/>
+          <w:lang w:val="en-US"/>
+        </w:rPr>
+        <w:t>ArrayList</w:t>
+      </w:r>
+      <w:proofErr w:type="spellEnd"/>
+      <w:r>
+        <w:rPr>
+          <w:rFonts w:cs="Cambria"/>
+          <w:bCs/>
+          <w:sz w:val="22"/>
+          <w:szCs w:val="22"/>
+          <w:lang w:val="en-US"/>
+        </w:rPr>
+        <w:t>&lt;String&gt; titles</w:t>
+      </w:r>
+      <w:r>
+        <w:rPr>
+          <w:rFonts w:cs="Cambria"/>
+          <w:bCs/>
+          <w:sz w:val="22"/>
+          <w:szCs w:val="22"/>
+          <w:lang w:val="en-US"/>
+        </w:rPr>
+        <w:t xml:space="preserve"> – stores all the titles in an array of sentences</w:t>
+      </w:r>
+    </w:p>
+    <w:p>
+      <w:pPr>
+        <w:pStyle w:val="ListParagraph"/>
+        <w:widowControl w:val="0"/>
+        <w:numPr>
+          <w:ilvl w:val="0"/>
+          <w:numId w:val="4"/>
+        </w:numPr>
+        <w:autoSpaceDE w:val="0"/>
+        <w:autoSpaceDN w:val="0"/>
+        <w:adjustRightInd w:val="0"/>
+        <w:spacing w:after="240"/>
+        <w:rPr>
+          <w:rFonts w:cs="Cambria"/>
+          <w:bCs/>
+          <w:sz w:val="22"/>
+          <w:szCs w:val="22"/>
+          <w:lang w:val="en-US"/>
+        </w:rPr>
+      </w:pPr>
+      <w:proofErr w:type="spellStart"/>
+      <w:r>
+        <w:rPr>
+          <w:rFonts w:cs="Cambria"/>
+          <w:bCs/>
+          <w:sz w:val="22"/>
+          <w:szCs w:val="22"/>
+          <w:lang w:val="en-US"/>
+        </w:rPr>
+        <w:t>ArrayList</w:t>
+      </w:r>
+      <w:proofErr w:type="spellEnd"/>
+      <w:r>
+        <w:rPr>
+          <w:rFonts w:cs="Cambria"/>
+          <w:bCs/>
+          <w:sz w:val="22"/>
+          <w:szCs w:val="22"/>
+          <w:lang w:val="en-US"/>
+        </w:rPr>
+        <w:t>&lt;</w:t>
+      </w:r>
+      <w:proofErr w:type="spellStart"/>
+      <w:r>
+        <w:rPr>
+          <w:rFonts w:cs="Cambria"/>
+          <w:bCs/>
+          <w:sz w:val="22"/>
+          <w:szCs w:val="22"/>
+          <w:lang w:val="en-US"/>
+        </w:rPr>
+        <w:t>ArrayList</w:t>
+      </w:r>
+      <w:proofErr w:type="spellEnd"/>
+      <w:r>
+        <w:rPr>
+          <w:rFonts w:cs="Cambria"/>
+          <w:bCs/>
+          <w:sz w:val="22"/>
+          <w:szCs w:val="22"/>
+          <w:lang w:val="en-US"/>
+        </w:rPr>
+        <w:t xml:space="preserve">&lt;String&gt;&gt; </w:t>
+      </w:r>
+      <w:proofErr w:type="spellStart"/>
+      <w:r>
+        <w:rPr>
+          <w:rFonts w:cs="Cambria"/>
+          <w:bCs/>
+          <w:sz w:val="22"/>
+          <w:szCs w:val="22"/>
+          <w:lang w:val="en-US"/>
+        </w:rPr>
+        <w:t>titlesByWords</w:t>
+      </w:r>
+      <w:proofErr w:type="spellEnd"/>
+      <w:r>
+        <w:rPr>
+          <w:rFonts w:cs="Cambria"/>
+          <w:bCs/>
+          <w:sz w:val="22"/>
+          <w:szCs w:val="22"/>
+          <w:lang w:val="en-US"/>
+        </w:rPr>
+        <w:t xml:space="preserve"> – stores all the titles in an array, with each element being an array containing the words in the title</w:t>
+      </w:r>
+    </w:p>
+    <w:p>
+      <w:pPr>
+        <w:pStyle w:val="ListParagraph"/>
+        <w:widowControl w:val="0"/>
+        <w:numPr>
+          <w:ilvl w:val="0"/>
+          <w:numId w:val="4"/>
+        </w:numPr>
+        <w:autoSpaceDE w:val="0"/>
+        <w:autoSpaceDN w:val="0"/>
+        <w:adjustRightInd w:val="0"/>
+        <w:spacing w:after="240"/>
+        <w:rPr>
+          <w:rFonts w:cs="Cambria"/>
+          <w:bCs/>
+          <w:sz w:val="22"/>
+          <w:szCs w:val="22"/>
+          <w:lang w:val="en-US"/>
+        </w:rPr>
+      </w:pPr>
+      <w:proofErr w:type="spellStart"/>
+      <w:r>
+        <w:rPr>
+          <w:rFonts w:cs="Cambria"/>
+          <w:bCs/>
+          <w:sz w:val="22"/>
+          <w:szCs w:val="22"/>
+          <w:lang w:val="en-US"/>
+        </w:rPr>
+        <w:t>ArrayList</w:t>
+      </w:r>
+      <w:proofErr w:type="spellEnd"/>
+      <w:r>
+        <w:rPr>
+          <w:rFonts w:cs="Cambria"/>
+          <w:bCs/>
+          <w:sz w:val="22"/>
+          <w:szCs w:val="22"/>
+          <w:lang w:val="en-US"/>
+        </w:rPr>
+        <w:t>&lt;</w:t>
+      </w:r>
+      <w:proofErr w:type="spellStart"/>
+      <w:r>
+        <w:rPr>
+          <w:rFonts w:cs="Cambria"/>
+          <w:bCs/>
+          <w:sz w:val="22"/>
+          <w:szCs w:val="22"/>
+          <w:lang w:val="en-US"/>
+        </w:rPr>
+        <w:t>ArrayList</w:t>
+      </w:r>
+      <w:proofErr w:type="spellEnd"/>
+      <w:r>
+        <w:rPr>
+          <w:rFonts w:cs="Cambria"/>
+          <w:bCs/>
+          <w:sz w:val="22"/>
+          <w:szCs w:val="22"/>
+          <w:lang w:val="en-US"/>
+        </w:rPr>
+        <w:t>&lt;Integer&gt;&gt; index</w:t>
+      </w:r>
+      <w:r>
+        <w:rPr>
+          <w:rFonts w:cs="Cambria"/>
+          <w:bCs/>
+          <w:sz w:val="22"/>
+          <w:szCs w:val="22"/>
+          <w:lang w:val="en-US"/>
+        </w:rPr>
+        <w:t xml:space="preserve"> – stores the </w:t>
+      </w:r>
+      <w:r>
+        <w:rPr>
+          <w:rFonts w:cs="Cambria"/>
+          <w:bCs/>
+          <w:sz w:val="22"/>
+          <w:szCs w:val="22"/>
+          <w:lang w:val="en-US"/>
+        </w:rPr>
+        <w:t>(title index, word index) pairs for all keywords</w:t>
+      </w:r>
+    </w:p>
+    <w:p>
+      <w:pPr>
+        <w:pStyle w:val="ListParagraph"/>
+        <w:widowControl w:val="0"/>
+        <w:numPr>
+          <w:ilvl w:val="0"/>
+          <w:numId w:val="4"/>
+        </w:numPr>
+        <w:autoSpaceDE w:val="0"/>
+        <w:autoSpaceDN w:val="0"/>
+        <w:adjustRightInd w:val="0"/>
+        <w:spacing w:after="240"/>
+        <w:rPr>
+          <w:rFonts w:cs="Cambria"/>
+          <w:bCs/>
+          <w:sz w:val="22"/>
+          <w:szCs w:val="22"/>
+          <w:lang w:val="en-US"/>
+        </w:rPr>
+      </w:pPr>
+      <w:proofErr w:type="spellStart"/>
+      <w:r>
+        <w:rPr>
+          <w:rFonts w:cs="Cambria"/>
+          <w:bCs/>
+          <w:sz w:val="22"/>
+          <w:szCs w:val="22"/>
+          <w:lang w:val="en-US"/>
+        </w:rPr>
+        <w:t>ArrayList</w:t>
+      </w:r>
+      <w:proofErr w:type="spellEnd"/>
+      <w:r>
+        <w:rPr>
+          <w:rFonts w:cs="Cambria"/>
+          <w:bCs/>
+          <w:sz w:val="22"/>
+          <w:szCs w:val="22"/>
+          <w:lang w:val="en-US"/>
+        </w:rPr>
+        <w:t>&lt;</w:t>
+      </w:r>
+      <w:proofErr w:type="spellStart"/>
+      <w:r>
+        <w:rPr>
+          <w:rFonts w:cs="Cambria"/>
+          <w:bCs/>
+          <w:sz w:val="22"/>
+          <w:szCs w:val="22"/>
+          <w:lang w:val="en-US"/>
+        </w:rPr>
+        <w:t>ArrayList</w:t>
+      </w:r>
+      <w:proofErr w:type="spellEnd"/>
+      <w:r>
+        <w:rPr>
+          <w:rFonts w:cs="Cambria"/>
+          <w:bCs/>
+          <w:sz w:val="22"/>
+          <w:szCs w:val="22"/>
+          <w:lang w:val="en-US"/>
+        </w:rPr>
+        <w:t>&lt;In</w:t>
+      </w:r>
+      <w:r>
+        <w:rPr>
+          <w:rFonts w:cs="Cambria"/>
+          <w:bCs/>
+          <w:sz w:val="22"/>
+          <w:szCs w:val="22"/>
+          <w:lang w:val="en-US"/>
+        </w:rPr>
+        <w:t xml:space="preserve">teger&gt;&gt; </w:t>
+      </w:r>
+      <w:proofErr w:type="spellStart"/>
+      <w:r>
+        <w:rPr>
+          <w:rFonts w:cs="Cambria"/>
+          <w:bCs/>
+          <w:sz w:val="22"/>
+          <w:szCs w:val="22"/>
+          <w:lang w:val="en-US"/>
+        </w:rPr>
+        <w:t>alphabetizedIndex</w:t>
+      </w:r>
+      <w:proofErr w:type="spellEnd"/>
+      <w:r>
+        <w:rPr>
+          <w:rFonts w:cs="Cambria"/>
+          <w:bCs/>
+          <w:sz w:val="22"/>
+          <w:szCs w:val="22"/>
+          <w:lang w:val="en-US"/>
+        </w:rPr>
+        <w:t xml:space="preserve"> - stores</w:t>
+      </w:r>
+      <w:r>
+        <w:rPr>
+          <w:rFonts w:cs="Cambria"/>
+          <w:bCs/>
+          <w:sz w:val="22"/>
+          <w:szCs w:val="22"/>
+          <w:lang w:val="en-US"/>
+        </w:rPr>
+        <w:t xml:space="preserve"> </w:t>
+      </w:r>
+      <w:r>
+        <w:rPr>
+          <w:rFonts w:cs="Cambria"/>
+          <w:bCs/>
+          <w:sz w:val="22"/>
+          <w:szCs w:val="22"/>
+          <w:lang w:val="en-US"/>
+        </w:rPr>
+        <w:t>the (title index, word index) pairs for all keywords</w:t>
+      </w:r>
+      <w:r>
+        <w:rPr>
+          <w:rFonts w:cs="Cambria"/>
+          <w:bCs/>
+          <w:sz w:val="22"/>
+          <w:szCs w:val="22"/>
+          <w:lang w:val="en-US"/>
+        </w:rPr>
+        <w:t>, in alphabetized order</w:t>
+      </w:r>
+    </w:p>
+    <w:p>
+      <w:pPr>
+        <w:widowControl w:val="0"/>
+        <w:autoSpaceDE w:val="0"/>
+        <w:autoSpaceDN w:val="0"/>
+        <w:adjustRightInd w:val="0"/>
+        <w:spacing w:after="240"/>
+        <w:rPr>
+          <w:rFonts w:cs="Cambria"/>
+          <w:bCs/>
+          <w:sz w:val="22"/>
+          <w:szCs w:val="22"/>
+          <w:lang w:val="en-US"/>
+        </w:rPr>
+      </w:pPr>
+      <w:r>
+        <w:rPr>
+          <w:rFonts w:cs="Cambria"/>
+          <w:bCs/>
+          <w:sz w:val="22"/>
+          <w:szCs w:val="22"/>
+          <w:lang w:val="en-US"/>
+        </w:rPr>
+        <w:t>Class Methods:</w:t>
+      </w:r>
+    </w:p>
+    <w:p>
+      <w:pPr>
+        <w:pStyle w:val="ListParagraph"/>
+        <w:widowControl w:val="0"/>
+        <w:numPr>
+          <w:ilvl w:val="0"/>
+          <w:numId w:val="6"/>
+        </w:numPr>
+        <w:autoSpaceDE w:val="0"/>
+        <w:autoSpaceDN w:val="0"/>
+        <w:adjustRightInd w:val="0"/>
+        <w:spacing w:after="240"/>
+        <w:rPr>
+          <w:rFonts w:cs="Times"/>
+          <w:sz w:val="22"/>
+          <w:szCs w:val="22"/>
+          <w:lang w:val="en-US"/>
+        </w:rPr>
+      </w:pPr>
+      <w:r>
+        <w:rPr>
+          <w:rFonts w:cs="Cambria"/>
+          <w:bCs/>
+          <w:sz w:val="22"/>
+          <w:szCs w:val="22"/>
+          <w:lang w:val="en-US"/>
+        </w:rPr>
+        <w:t xml:space="preserve">splitter(String sentences, String </w:t>
+      </w:r>
+      <w:proofErr w:type="spellStart"/>
+      <w:r>
+        <w:rPr>
+          <w:rFonts w:cs="Cambria"/>
+          <w:bCs/>
+          <w:sz w:val="22"/>
+          <w:szCs w:val="22"/>
+          <w:lang w:val="en-US"/>
+        </w:rPr>
+        <w:t>ignoreWords</w:t>
+      </w:r>
+      <w:proofErr w:type="spellEnd"/>
+      <w:r>
+        <w:rPr>
+          <w:rFonts w:cs="Cambria"/>
+          <w:bCs/>
+          <w:sz w:val="22"/>
+          <w:szCs w:val="22"/>
+          <w:lang w:val="en-US"/>
+        </w:rPr>
+        <w:t>)</w:t>
+      </w:r>
+      <w:r>
+        <w:rPr>
+          <w:rFonts w:cs="Cambria"/>
+          <w:bCs/>
+          <w:sz w:val="22"/>
+          <w:szCs w:val="22"/>
+          <w:lang w:val="en-US"/>
+        </w:rPr>
+        <w:t xml:space="preserve"> – takes in the string for titles and words to be ignored from the common input</w:t>
+      </w:r>
+    </w:p>
+    <w:p>
+      <w:pPr>
+        <w:pStyle w:val="ListParagraph"/>
+        <w:widowControl w:val="0"/>
+        <w:numPr>
+          <w:ilvl w:val="0"/>
+          <w:numId w:val="6"/>
+        </w:numPr>
+        <w:autoSpaceDE w:val="0"/>
+        <w:autoSpaceDN w:val="0"/>
+        <w:adjustRightInd w:val="0"/>
+        <w:spacing w:after="240"/>
+        <w:rPr>
+          <w:rFonts w:cs="Times"/>
+          <w:sz w:val="22"/>
+          <w:szCs w:val="22"/>
+          <w:lang w:val="en-US"/>
+        </w:rPr>
+      </w:pPr>
+      <w:proofErr w:type="spellStart"/>
+      <w:r>
+        <w:rPr>
+          <w:rFonts w:cs="Times"/>
+          <w:sz w:val="22"/>
+          <w:szCs w:val="22"/>
+          <w:lang w:val="en-US"/>
+        </w:rPr>
+        <w:lastRenderedPageBreak/>
+        <w:t>circularShifter</w:t>
+      </w:r>
+      <w:proofErr w:type="spellEnd"/>
+      <w:r>
+        <w:rPr>
+          <w:rFonts w:cs="Times"/>
+          <w:sz w:val="22"/>
+          <w:szCs w:val="22"/>
+          <w:lang w:val="en-US"/>
+        </w:rPr>
+        <w:t>()</w:t>
+      </w:r>
+      <w:r>
+        <w:rPr>
+          <w:rFonts w:cs="Times"/>
+          <w:sz w:val="22"/>
+          <w:szCs w:val="22"/>
+          <w:lang w:val="en-US"/>
+        </w:rPr>
+        <w:t xml:space="preserve"> – generates the list of pairs (title index, word index) for all keywords, after doing the shifting and ignoring the given words</w:t>
+      </w:r>
+    </w:p>
+    <w:p>
+      <w:pPr>
+        <w:pStyle w:val="ListParagraph"/>
+        <w:widowControl w:val="0"/>
+        <w:numPr>
+          <w:ilvl w:val="0"/>
+          <w:numId w:val="6"/>
+        </w:numPr>
+        <w:autoSpaceDE w:val="0"/>
+        <w:autoSpaceDN w:val="0"/>
+        <w:adjustRightInd w:val="0"/>
+        <w:spacing w:after="240"/>
+        <w:rPr>
+          <w:rFonts w:cs="Times"/>
+          <w:sz w:val="22"/>
+          <w:szCs w:val="22"/>
+          <w:lang w:val="en-US"/>
+        </w:rPr>
+      </w:pPr>
+      <w:r>
+        <w:rPr>
+          <w:rFonts w:cs="Times"/>
+          <w:sz w:val="22"/>
+          <w:szCs w:val="22"/>
+          <w:lang w:val="en-US"/>
+        </w:rPr>
+        <w:t>alphabetizer()</w:t>
+      </w:r>
+      <w:r>
+        <w:rPr>
+          <w:rFonts w:cs="Times"/>
+          <w:sz w:val="22"/>
+          <w:szCs w:val="22"/>
+          <w:lang w:val="en-US"/>
+        </w:rPr>
+        <w:t xml:space="preserve"> – orders the list of pairs </w:t>
+      </w:r>
+      <w:r>
+        <w:rPr>
+          <w:rFonts w:cs="Times"/>
+          <w:sz w:val="22"/>
+          <w:szCs w:val="22"/>
+          <w:lang w:val="en-US"/>
+        </w:rPr>
+        <w:t>(title index, word index)</w:t>
+      </w:r>
+      <w:r>
+        <w:rPr>
+          <w:rFonts w:cs="Times"/>
+          <w:sz w:val="22"/>
+          <w:szCs w:val="22"/>
+          <w:lang w:val="en-US"/>
+        </w:rPr>
+        <w:t xml:space="preserve"> in alphabetical order</w:t>
+      </w:r>
+    </w:p>
+    <w:p>
+      <w:pPr>
+        <w:pStyle w:val="ListParagraph"/>
+        <w:widowControl w:val="0"/>
+        <w:numPr>
+          <w:ilvl w:val="0"/>
+          <w:numId w:val="6"/>
+        </w:numPr>
+        <w:autoSpaceDE w:val="0"/>
+        <w:autoSpaceDN w:val="0"/>
+        <w:adjustRightInd w:val="0"/>
+        <w:spacing w:after="240"/>
+        <w:rPr>
+          <w:rFonts w:cs="Times"/>
+          <w:sz w:val="22"/>
+          <w:szCs w:val="22"/>
+          <w:lang w:val="en-US"/>
+        </w:rPr>
+      </w:pPr>
+      <w:r>
+        <w:rPr>
+          <w:rFonts w:cs="Times"/>
+          <w:sz w:val="22"/>
+          <w:szCs w:val="22"/>
+          <w:lang w:val="en-US"/>
+        </w:rPr>
+        <w:t>output() – prints the keywords in the right order and the specified format</w:t>
+      </w:r>
+    </w:p>
+    <w:p>
+      <w:pPr>
+        <w:widowControl w:val="0"/>
+        <w:autoSpaceDE w:val="0"/>
+        <w:autoSpaceDN w:val="0"/>
+        <w:adjustRightInd w:val="0"/>
+        <w:spacing w:after="240"/>
+        <w:rPr>
+          <w:rFonts w:cs="Cambria"/>
+          <w:bCs/>
+          <w:sz w:val="22"/>
+          <w:szCs w:val="22"/>
+          <w:u w:val="single"/>
+          <w:lang w:val="en-US"/>
+        </w:rPr>
+      </w:pPr>
+      <w:r>
+        <w:rPr>
+          <w:rFonts w:cs="Cambria"/>
+          <w:bCs/>
+          <w:sz w:val="22"/>
+          <w:szCs w:val="22"/>
+          <w:u w:val="single"/>
+          <w:lang w:val="en-US"/>
+        </w:rPr>
+        <w:t xml:space="preserve">Data Abstractions and Object-Oriented </w:t>
+      </w:r>
+      <w:proofErr w:type="spellStart"/>
+      <w:r>
+        <w:rPr>
+          <w:rFonts w:cs="Cambria"/>
+          <w:bCs/>
+          <w:sz w:val="22"/>
+          <w:szCs w:val="22"/>
+          <w:u w:val="single"/>
+          <w:lang w:val="en-US"/>
+        </w:rPr>
+        <w:t>Organisation</w:t>
+      </w:r>
+      <w:proofErr w:type="spellEnd"/>
     </w:p>
     <w:p>
       <w:pPr>
@@ -843,7 +1642,7 @@
           <w:noProof/>
           <w:sz w:val="22"/>
           <w:szCs w:val="22"/>
-          <w:lang w:val="en-US"/>
+          <w:lang w:eastAsia="en-SG"/>
         </w:rPr>
         <w:drawing>
           <wp:inline distT="0" distB="0" distL="0" distR="0" wp14:anchorId="03BF908B" wp14:editId="4FA6F535">
@@ -863,7 +1662,7 @@
                     </pic:cNvPicPr>
                   </pic:nvPicPr>
                   <pic:blipFill>
-                    <a:blip r:embed="rId9">
+                    <a:blip r:embed="rId8">
                       <a:extLst>
                         <a:ext uri="{28A0092B-C50C-407E-A947-70E740481C1C}">
                           <a14:useLocalDpi xmlns:a14="http://schemas.microsoft.com/office/drawing/2010/main" val="0"/>
@@ -1021,6 +1820,7 @@
           <w:lang w:val="en-US"/>
         </w:rPr>
       </w:pPr>
+      <w:proofErr w:type="gramStart"/>
       <w:r>
         <w:rPr>
           <w:rFonts w:cs="Cambria"/>
@@ -1030,7 +1830,43 @@
           <w:u w:val="single"/>
           <w:lang w:val="en-US"/>
         </w:rPr>
-        <w:t>KWIC(String sentences, String ignoreWords)</w:t>
+        <w:t>KWIC(</w:t>
+      </w:r>
+      <w:proofErr w:type="gramEnd"/>
+      <w:r>
+        <w:rPr>
+          <w:rFonts w:cs="Cambria"/>
+          <w:bCs/>
+          <w:sz w:val="22"/>
+          <w:szCs w:val="22"/>
+          <w:u w:val="single"/>
+          <w:lang w:val="en-US"/>
+        </w:rPr>
+        <w:t xml:space="preserve">String sentences, String </w:t>
+      </w:r>
+      <w:proofErr w:type="spellStart"/>
+      <w:r>
+        <w:rPr>
+          <w:rFonts w:cs="Cambria"/>
+          <w:bCs/>
+          <w:sz w:val="22"/>
+          <w:szCs w:val="22"/>
+          <w:u w:val="single"/>
+          <w:lang w:val="en-US"/>
+        </w:rPr>
+        <w:t>ignoreWords</w:t>
+      </w:r>
+      <w:proofErr w:type="spellEnd"/>
+      <w:r>
+        <w:rPr>
+          <w:rFonts w:cs="Cambria"/>
+          <w:bCs/>
+          <w:sz w:val="22"/>
+          <w:szCs w:val="22"/>
+          <w:u w:val="single"/>
+          <w:lang w:val="en-US"/>
+        </w:rPr>
+        <w:t>)</w:t>
       </w:r>
       <w:r>
         <w:rPr>
@@ -1213,6 +2049,7 @@
           <w:lang w:val="en-US"/>
         </w:rPr>
       </w:pPr>
+      <w:proofErr w:type="gramStart"/>
       <w:r>
         <w:rPr>
           <w:rFonts w:cs="Cambria"/>
@@ -1222,28 +2059,51 @@
           <w:u w:val="single"/>
           <w:lang w:val="en-US"/>
         </w:rPr>
-        <w:t>public void logic()</w:t>
-      </w:r>
-      <w:r>
-        <w:rPr>
-          <w:rFonts w:cs="Cambria"/>
-          <w:bCs/>
-          <w:sz w:val="22"/>
-          <w:szCs w:val="22"/>
-          <w:lang w:val="en-US"/>
-        </w:rPr>
-        <w:t xml:space="preserve"> – Takes in the array of string and sends one index at a time to the </w:t>
-      </w:r>
-      <w:r>
-        <w:rPr>
-          <w:rFonts w:cs="Cambria"/>
-          <w:bCs/>
-          <w:sz w:val="22"/>
-          <w:szCs w:val="22"/>
-          <w:lang w:val="en-US"/>
-        </w:rPr>
-        <w:lastRenderedPageBreak/>
-        <w:t>function splitAndCircularShiftIndex.</w:t>
+        <w:t>public</w:t>
+      </w:r>
+      <w:proofErr w:type="gramEnd"/>
+      <w:r>
+        <w:rPr>
+          <w:rFonts w:cs="Cambria"/>
+          <w:bCs/>
+          <w:sz w:val="22"/>
+          <w:szCs w:val="22"/>
+          <w:u w:val="single"/>
+          <w:lang w:val="en-US"/>
+        </w:rPr>
+        <w:t xml:space="preserve"> void logic()</w:t>
+      </w:r>
+      <w:r>
+        <w:rPr>
+          <w:rFonts w:cs="Cambria"/>
+          <w:bCs/>
+          <w:sz w:val="22"/>
+          <w:szCs w:val="22"/>
+          <w:lang w:val="en-US"/>
+        </w:rPr>
+        <w:t xml:space="preserve"> – Takes in the array of string and sends one index at a time to the function </w:t>
+      </w:r>
+      <w:proofErr w:type="spellStart"/>
+      <w:r>
+        <w:rPr>
+          <w:rFonts w:cs="Cambria"/>
+          <w:bCs/>
+          <w:sz w:val="22"/>
+          <w:szCs w:val="22"/>
+          <w:lang w:val="en-US"/>
+        </w:rPr>
+        <w:t>splitAndCircularShiftIndex</w:t>
+      </w:r>
+      <w:proofErr w:type="spellEnd"/>
+      <w:r>
+        <w:rPr>
+          <w:rFonts w:cs="Cambria"/>
+          <w:bCs/>
+          <w:sz w:val="22"/>
+          <w:szCs w:val="22"/>
+          <w:lang w:val="en-US"/>
+        </w:rPr>
+        <w:t>.</w:t>
       </w:r>
     </w:p>
     <w:p>
@@ -1275,7 +2135,55 @@
           <w:u w:val="single"/>
           <w:lang w:val="en-US"/>
         </w:rPr>
-        <w:t>private void splitAndCircularShiftIndex(String str)</w:t>
+        <w:t xml:space="preserve">private void </w:t>
+      </w:r>
+      <w:proofErr w:type="spellStart"/>
+      <w:r>
+        <w:rPr>
+          <w:rFonts w:cs="Cambria"/>
+          <w:bCs/>
+          <w:sz w:val="22"/>
+          <w:szCs w:val="22"/>
+          <w:u w:val="single"/>
+          <w:lang w:val="en-US"/>
+        </w:rPr>
+        <w:t>splitAndCircularShiftIndex</w:t>
+      </w:r>
+      <w:proofErr w:type="spellEnd"/>
+      <w:r>
+        <w:rPr>
+          <w:rFonts w:cs="Cambria"/>
+          <w:bCs/>
+          <w:sz w:val="22"/>
+          <w:szCs w:val="22"/>
+          <w:u w:val="single"/>
+          <w:lang w:val="en-US"/>
+        </w:rPr>
+        <w:t xml:space="preserve">(String </w:t>
+      </w:r>
+      <w:proofErr w:type="spellStart"/>
+      <w:r>
+        <w:rPr>
+          <w:rFonts w:cs="Cambria"/>
+          <w:bCs/>
+          <w:sz w:val="22"/>
+          <w:szCs w:val="22"/>
+          <w:u w:val="single"/>
+          <w:lang w:val="en-US"/>
+        </w:rPr>
+        <w:t>str</w:t>
+      </w:r>
+      <w:proofErr w:type="spellEnd"/>
+      <w:r>
+        <w:rPr>
+          <w:rFonts w:cs="Cambria"/>
+          <w:bCs/>
+          <w:sz w:val="22"/>
+          <w:szCs w:val="22"/>
+          <w:u w:val="single"/>
+          <w:lang w:val="en-US"/>
+        </w:rPr>
+        <w:t>)</w:t>
       </w:r>
       <w:r>
         <w:rPr>
@@ -1308,6 +2216,7 @@
           <w:lang w:val="en-US"/>
         </w:rPr>
       </w:pPr>
+      <w:proofErr w:type="gramStart"/>
       <w:r>
         <w:rPr>
           <w:rFonts w:cs="Cambria"/>
@@ -1317,17 +2226,51 @@
           <w:u w:val="single"/>
           <w:lang w:val="en-US"/>
         </w:rPr>
-        <w:t>private void append(String words[])</w:t>
-      </w:r>
-      <w:r>
-        <w:rPr>
-          <w:rFonts w:cs="Cambria"/>
-          <w:bCs/>
-          <w:sz w:val="22"/>
-          <w:szCs w:val="22"/>
-          <w:lang w:val="en-US"/>
-        </w:rPr>
-        <w:t xml:space="preserve"> – The aim of this function is to join the word array and append if the first word is not in the list of words to be ignored. The capitalization of the first word is performed here. After that, sortInAlphabeticOrder function is invoked </w:t>
+        <w:t>private</w:t>
+      </w:r>
+      <w:proofErr w:type="gramEnd"/>
+      <w:r>
+        <w:rPr>
+          <w:rFonts w:cs="Cambria"/>
+          <w:bCs/>
+          <w:sz w:val="22"/>
+          <w:szCs w:val="22"/>
+          <w:u w:val="single"/>
+          <w:lang w:val="en-US"/>
+        </w:rPr>
+        <w:t xml:space="preserve"> void append(String words[])</w:t>
+      </w:r>
+      <w:r>
+        <w:rPr>
+          <w:rFonts w:cs="Cambria"/>
+          <w:bCs/>
+          <w:sz w:val="22"/>
+          <w:szCs w:val="22"/>
+          <w:lang w:val="en-US"/>
+        </w:rPr>
+        <w:t xml:space="preserve"> – The aim of this function is to join the word array and append if the first word is not in the list of words to be ignored. The capitalization of the first word is performed here. After that, </w:t>
+      </w:r>
+      <w:proofErr w:type="spellStart"/>
+      <w:r>
+        <w:rPr>
+          <w:rFonts w:cs="Cambria"/>
+          <w:bCs/>
+          <w:sz w:val="22"/>
+          <w:szCs w:val="22"/>
+          <w:lang w:val="en-US"/>
+        </w:rPr>
+        <w:t>sortInAlphabeticOrder</w:t>
+      </w:r>
+      <w:proofErr w:type="spellEnd"/>
+      <w:r>
+        <w:rPr>
+          <w:rFonts w:cs="Cambria"/>
+          <w:bCs/>
+          <w:sz w:val="22"/>
+          <w:szCs w:val="22"/>
+          <w:lang w:val="en-US"/>
+        </w:rPr>
+        <w:t xml:space="preserve"> function is invoked </w:t>
       </w:r>
     </w:p>
     <w:p>
@@ -1350,6 +2293,7 @@
           <w:lang w:val="en-US"/>
         </w:rPr>
       </w:pPr>
+      <w:proofErr w:type="gramStart"/>
       <w:r>
         <w:rPr>
           <w:rFonts w:cs="Cambria"/>
@@ -1359,7 +2303,43 @@
           <w:u w:val="single"/>
           <w:lang w:val="en-US"/>
         </w:rPr>
-        <w:t xml:space="preserve">private void sortInAlphabeticOrder() </w:t>
+        <w:t>private</w:t>
+      </w:r>
+      <w:proofErr w:type="gramEnd"/>
+      <w:r>
+        <w:rPr>
+          <w:rFonts w:cs="Cambria"/>
+          <w:bCs/>
+          <w:sz w:val="22"/>
+          <w:szCs w:val="22"/>
+          <w:u w:val="single"/>
+          <w:lang w:val="en-US"/>
+        </w:rPr>
+        <w:t xml:space="preserve"> void </w:t>
+      </w:r>
+      <w:proofErr w:type="spellStart"/>
+      <w:r>
+        <w:rPr>
+          <w:rFonts w:cs="Cambria"/>
+          <w:bCs/>
+          <w:sz w:val="22"/>
+          <w:szCs w:val="22"/>
+          <w:u w:val="single"/>
+          <w:lang w:val="en-US"/>
+        </w:rPr>
+        <w:t>sortInAlphabeticOrder</w:t>
+      </w:r>
+      <w:proofErr w:type="spellEnd"/>
+      <w:r>
+        <w:rPr>
+          <w:rFonts w:cs="Cambria"/>
+          <w:bCs/>
+          <w:sz w:val="22"/>
+          <w:szCs w:val="22"/>
+          <w:u w:val="single"/>
+          <w:lang w:val="en-US"/>
+        </w:rPr>
+        <w:t xml:space="preserve">() </w:t>
       </w:r>
       <w:r>
         <w:rPr>
@@ -1402,6 +2382,7 @@
           <w:lang w:val="en-US"/>
         </w:rPr>
       </w:pPr>
+      <w:proofErr w:type="gramStart"/>
       <w:r>
         <w:rPr>
           <w:rFonts w:cs="Cambria"/>
@@ -1411,7 +2392,19 @@
           <w:u w:val="single"/>
           <w:lang w:val="en-US"/>
         </w:rPr>
-        <w:t xml:space="preserve">public void print() </w:t>
+        <w:t>public</w:t>
+      </w:r>
+      <w:proofErr w:type="gramEnd"/>
+      <w:r>
+        <w:rPr>
+          <w:rFonts w:cs="Cambria"/>
+          <w:bCs/>
+          <w:sz w:val="22"/>
+          <w:szCs w:val="22"/>
+          <w:u w:val="single"/>
+          <w:lang w:val="en-US"/>
+        </w:rPr>
+        <w:t xml:space="preserve"> void print() </w:t>
       </w:r>
       <w:r>
         <w:rPr>
@@ -1432,23 +2425,13 @@
         <w:adjustRightInd w:val="0"/>
         <w:spacing w:after="240"/>
         <w:rPr>
-          <w:rFonts w:cs="Times"/>
-          <w:sz w:val="22"/>
-          <w:szCs w:val="22"/>
-          <w:lang w:val="en-US"/>
-        </w:rPr>
-      </w:pPr>
-      <w:r>
-        <w:rPr>
-          <w:rFonts w:cs="Cambria"/>
-          <w:b/>
-          <w:bCs/>
-          <w:sz w:val="22"/>
-          <w:szCs w:val="22"/>
-          <w:lang w:val="en-US"/>
-        </w:rPr>
-        <w:t xml:space="preserve">3. Limitation &amp; Benefits of Selected Design </w:t>
-      </w:r>
+          <w:rFonts w:cs="Cambria"/>
+          <w:bCs/>
+          <w:sz w:val="22"/>
+          <w:szCs w:val="22"/>
+          <w:lang w:val="en-US"/>
+        </w:rPr>
+      </w:pPr>
     </w:p>
     <w:p>
       <w:pPr>
@@ -1466,6 +2449,276 @@
           <w:lang w:val="en-US"/>
         </w:rPr>
       </w:pPr>
+    </w:p>
+    <w:p>
+      <w:pPr>
+        <w:widowControl w:val="0"/>
+        <w:autoSpaceDE w:val="0"/>
+        <w:autoSpaceDN w:val="0"/>
+        <w:adjustRightInd w:val="0"/>
+        <w:spacing w:after="240"/>
+        <w:rPr>
+          <w:rFonts w:cs="Cambria"/>
+          <w:b/>
+          <w:bCs/>
+          <w:sz w:val="22"/>
+          <w:szCs w:val="22"/>
+          <w:lang w:val="en-US"/>
+        </w:rPr>
+      </w:pPr>
+      <w:r>
+        <w:rPr>
+          <w:rFonts w:cs="Cambria"/>
+          <w:b/>
+          <w:bCs/>
+          <w:sz w:val="22"/>
+          <w:szCs w:val="22"/>
+          <w:lang w:val="en-US"/>
+        </w:rPr>
+        <w:lastRenderedPageBreak/>
+        <w:t xml:space="preserve">3. Limitation &amp; Benefits of Selected Design </w:t>
+      </w:r>
+    </w:p>
+    <w:p>
+      <w:pPr>
+        <w:rPr>
+          <w:sz w:val="22"/>
+          <w:u w:val="single"/>
+        </w:rPr>
+      </w:pPr>
+      <w:r>
+        <w:rPr>
+          <w:sz w:val="22"/>
+          <w:u w:val="single"/>
+        </w:rPr>
+        <w:t>Benefits of Main Program/Subroutine with Shared Data</w:t>
+      </w:r>
+    </w:p>
+    <w:p>
+      <w:pPr>
+        <w:pStyle w:val="ListParagraph"/>
+        <w:numPr>
+          <w:ilvl w:val="0"/>
+          <w:numId w:val="7"/>
+        </w:numPr>
+        <w:rPr>
+          <w:sz w:val="22"/>
+        </w:rPr>
+      </w:pPr>
+      <w:r>
+        <w:rPr>
+          <w:sz w:val="22"/>
+          <w:u w:val="single"/>
+        </w:rPr>
+        <w:t>Intuitive</w:t>
+      </w:r>
+      <w:r>
+        <w:rPr>
+          <w:sz w:val="22"/>
+        </w:rPr>
+        <w:t xml:space="preserve">: </w:t>
+      </w:r>
+      <w:r>
+        <w:rPr>
+          <w:sz w:val="22"/>
+        </w:rPr>
+        <w:t xml:space="preserve">The design is intuitive, and hence easy to implement. Since each component handles one basic function, there is high cohesion. Further, each component does not depend on another component to run, hence there is low coupling. </w:t>
+      </w:r>
+    </w:p>
+    <w:p>
+      <w:pPr>
+        <w:pStyle w:val="ListParagraph"/>
+        <w:numPr>
+          <w:ilvl w:val="0"/>
+          <w:numId w:val="7"/>
+        </w:numPr>
+        <w:rPr>
+          <w:sz w:val="22"/>
+        </w:rPr>
+      </w:pPr>
+      <w:r>
+        <w:rPr>
+          <w:sz w:val="22"/>
+          <w:u w:val="single"/>
+        </w:rPr>
+        <w:t>Efficient</w:t>
+      </w:r>
+      <w:r>
+        <w:rPr>
+          <w:sz w:val="22"/>
+        </w:rPr>
+        <w:t xml:space="preserve">: </w:t>
+      </w:r>
+      <w:r>
+        <w:rPr>
+          <w:sz w:val="22"/>
+        </w:rPr>
+        <w:t>It could be more space efficient since the shared repository means that there is little data redundancy.</w:t>
+      </w:r>
+    </w:p>
+    <w:p>
+      <w:pPr>
+        <w:pStyle w:val="ListParagraph"/>
+        <w:numPr>
+          <w:ilvl w:val="0"/>
+          <w:numId w:val="7"/>
+        </w:numPr>
+        <w:rPr>
+          <w:sz w:val="22"/>
+        </w:rPr>
+      </w:pPr>
+      <w:r>
+        <w:rPr>
+          <w:sz w:val="22"/>
+          <w:u w:val="single"/>
+        </w:rPr>
+        <w:t>Lack of Data Conflicts</w:t>
+      </w:r>
+      <w:r>
+        <w:rPr>
+          <w:sz w:val="22"/>
+        </w:rPr>
+        <w:t xml:space="preserve">: </w:t>
+      </w:r>
+      <w:r>
+        <w:rPr>
+          <w:sz w:val="22"/>
+        </w:rPr>
+        <w:t>There is no scope for data conflicts, which are situations where multiple components try to modify the same data, since there is a main controller program that ensures sequential execution.</w:t>
+      </w:r>
+    </w:p>
+    <w:p>
+      <w:pPr>
+        <w:rPr>
+          <w:sz w:val="22"/>
+        </w:rPr>
+      </w:pPr>
+    </w:p>
+    <w:p>
+      <w:pPr>
+        <w:rPr>
+          <w:sz w:val="22"/>
+          <w:u w:val="single"/>
+        </w:rPr>
+      </w:pPr>
+      <w:r>
+        <w:rPr>
+          <w:sz w:val="22"/>
+          <w:u w:val="single"/>
+        </w:rPr>
+        <w:t>Limitations of Main Program/Subroutine with Shared Data</w:t>
+      </w:r>
+    </w:p>
+    <w:p>
+      <w:pPr>
+        <w:pStyle w:val="ListParagraph"/>
+        <w:numPr>
+          <w:ilvl w:val="0"/>
+          <w:numId w:val="8"/>
+        </w:numPr>
+        <w:rPr>
+          <w:sz w:val="22"/>
+        </w:rPr>
+      </w:pPr>
+      <w:r>
+        <w:rPr>
+          <w:sz w:val="22"/>
+          <w:u w:val="single"/>
+        </w:rPr>
+        <w:t>Not Reusable</w:t>
+      </w:r>
+      <w:r>
+        <w:rPr>
+          <w:sz w:val="22"/>
+        </w:rPr>
+        <w:t xml:space="preserve">: </w:t>
+      </w:r>
+      <w:r>
+        <w:rPr>
+          <w:sz w:val="22"/>
+        </w:rPr>
+        <w:t xml:space="preserve">Most of the code cannot be reused as they have been written to work specifically with the mechanism and data storage format used. </w:t>
+      </w:r>
+    </w:p>
+    <w:p>
+      <w:pPr>
+        <w:pStyle w:val="ListParagraph"/>
+        <w:numPr>
+          <w:ilvl w:val="0"/>
+          <w:numId w:val="8"/>
+        </w:numPr>
+        <w:rPr>
+          <w:sz w:val="22"/>
+        </w:rPr>
+      </w:pPr>
+      <w:r>
+        <w:rPr>
+          <w:sz w:val="22"/>
+          <w:u w:val="single"/>
+        </w:rPr>
+        <w:t>Single Point of Failure</w:t>
+      </w:r>
+      <w:r>
+        <w:rPr>
+          <w:sz w:val="22"/>
+        </w:rPr>
+        <w:t xml:space="preserve">: </w:t>
+      </w:r>
+      <w:r>
+        <w:rPr>
+          <w:sz w:val="22"/>
+        </w:rPr>
+        <w:t>Since the main program calls all the functions and controls the execution, it could potentially become a single point of failure.</w:t>
+      </w:r>
+    </w:p>
+    <w:p>
+      <w:pPr>
+        <w:widowControl w:val="0"/>
+        <w:autoSpaceDE w:val="0"/>
+        <w:autoSpaceDN w:val="0"/>
+        <w:adjustRightInd w:val="0"/>
+        <w:spacing w:after="240"/>
+        <w:rPr>
+          <w:rFonts w:cs="Cambria"/>
+          <w:b/>
+          <w:bCs/>
+          <w:sz w:val="22"/>
+          <w:szCs w:val="22"/>
+          <w:lang w:val="en-US"/>
+        </w:rPr>
+      </w:pPr>
+    </w:p>
+    <w:p>
+      <w:pPr>
+        <w:widowControl w:val="0"/>
+        <w:autoSpaceDE w:val="0"/>
+        <w:autoSpaceDN w:val="0"/>
+        <w:adjustRightInd w:val="0"/>
+        <w:spacing w:after="240"/>
+        <w:rPr>
+          <w:rFonts w:cs="Times"/>
+          <w:sz w:val="22"/>
+          <w:szCs w:val="22"/>
+          <w:lang w:val="en-US"/>
+        </w:rPr>
+      </w:pPr>
+    </w:p>
+    <w:p>
+      <w:pPr>
+        <w:widowControl w:val="0"/>
+        <w:autoSpaceDE w:val="0"/>
+        <w:autoSpaceDN w:val="0"/>
+        <w:adjustRightInd w:val="0"/>
+        <w:spacing w:after="240"/>
+        <w:rPr>
+          <w:rFonts w:cs="Cambria"/>
+          <w:bCs/>
+          <w:sz w:val="22"/>
+          <w:szCs w:val="22"/>
+          <w:u w:val="single"/>
+          <w:lang w:val="en-US"/>
+        </w:rPr>
+      </w:pPr>
       <w:r>
         <w:rPr>
           <w:rFonts w:cs="Calibri"/>
@@ -1485,8 +2738,21 @@
           <w:u w:val="single"/>
           <w:lang w:val="en-US"/>
         </w:rPr>
-        <w:t>Data Abstractions and Object-Oriented Organisation</w:t>
-      </w:r>
+        <w:t xml:space="preserve">Data Abstractions and Object-Oriented </w:t>
+      </w:r>
+      <w:proofErr w:type="spellStart"/>
+      <w:r>
+        <w:rPr>
+          <w:rFonts w:cs="Cambria"/>
+          <w:bCs/>
+          <w:sz w:val="22"/>
+          <w:szCs w:val="22"/>
+          <w:u w:val="single"/>
+          <w:lang w:val="en-US"/>
+        </w:rPr>
+        <w:t>Organisation</w:t>
+      </w:r>
+      <w:proofErr w:type="spellEnd"/>
     </w:p>
     <w:p>
       <w:pPr>
@@ -1728,8 +2994,21 @@
           <w:u w:val="single"/>
           <w:lang w:val="en-US"/>
         </w:rPr>
-        <w:t>Limitations of Data Abstractions and Object-Oriented Organisation</w:t>
-      </w:r>
+        <w:t xml:space="preserve">Limitations of Data Abstractions and Object-Oriented </w:t>
+      </w:r>
+      <w:proofErr w:type="spellStart"/>
+      <w:r>
+        <w:rPr>
+          <w:rFonts w:cs="Cambria"/>
+          <w:bCs/>
+          <w:sz w:val="22"/>
+          <w:szCs w:val="22"/>
+          <w:u w:val="single"/>
+          <w:lang w:val="en-US"/>
+        </w:rPr>
+        <w:t>Organisation</w:t>
+      </w:r>
+      <w:proofErr w:type="spellEnd"/>
     </w:p>
     <w:p>
       <w:pPr>
@@ -1750,8 +3029,6 @@
         </w:rPr>
         <w:t>Since the functions are invoked by another functions, a small change in one of the functions can mean that these changes will have to be taken care by other functions too.</w:t>
       </w:r>
-      <w:bookmarkStart w:id="0" w:name="_GoBack"/>
-      <w:bookmarkEnd w:id="0"/>
     </w:p>
     <w:sectPr>
       <w:pgSz w:w="12240" w:h="15840"/>
@@ -1764,8 +3041,412 @@
 </file>
 
 <file path=word/numbering.xml><?xml version="1.0" encoding="utf-8"?>
-<w:numbering xmlns:wpc="http://schemas.microsoft.com/office/word/2010/wordprocessingCanvas" xmlns:mo="http://schemas.microsoft.com/office/mac/office/2008/main" xmlns:mc="http://schemas.openxmlformats.org/markup-compatibility/2006" xmlns:mv="urn:schemas-microsoft-com:mac:vml" xmlns:o="urn:schemas-microsoft-com:office:office" xmlns:r="http://schemas.openxmlformats.org/officeDocument/2006/relationships" xmlns:m="http://schemas.openxmlformats.org/officeDocument/2006/math" xmlns:v="urn:schemas-microsoft-com:vml" xmlns:wp14="http://schemas.microsoft.com/office/word/2010/wordprocessingDrawing" xmlns:wp="http://schemas.openxmlformats.org/drawingml/2006/wordprocessingDrawing" xmlns:w10="urn:schemas-microsoft-com:office:word" xmlns:w="http://schemas.openxmlformats.org/wordprocessingml/2006/main" xmlns:w14="http://schemas.microsoft.com/office/word/2010/wordml" xmlns:wpg="http://schemas.microsoft.com/office/word/2010/wordprocessingGroup" xmlns:wpi="http://schemas.microsoft.com/office/word/2010/wordprocessingInk" xmlns:wne="http://schemas.microsoft.com/office/word/2006/wordml" xmlns:wps="http://schemas.microsoft.com/office/word/2010/wordprocessingShape" mc:Ignorable="w14 wp14">
-  <w:abstractNum w:abstractNumId="0">
+<w:numbering xmlns:wpc="http://schemas.microsoft.com/office/word/2010/wordprocessingCanvas" xmlns:mc="http://schemas.openxmlformats.org/markup-compatibility/2006" xmlns:o="urn:schemas-microsoft-com:office:office" xmlns:r="http://schemas.openxmlformats.org/officeDocument/2006/relationships" xmlns:m="http://schemas.openxmlformats.org/officeDocument/2006/math" xmlns:v="urn:schemas-microsoft-com:vml" xmlns:wp14="http://schemas.microsoft.com/office/word/2010/wordprocessingDrawing" xmlns:wp="http://schemas.openxmlformats.org/drawingml/2006/wordprocessingDrawing" xmlns:w10="urn:schemas-microsoft-com:office:word" xmlns:w="http://schemas.openxmlformats.org/wordprocessingml/2006/main" xmlns:w14="http://schemas.microsoft.com/office/word/2010/wordml" xmlns:w15="http://schemas.microsoft.com/office/word/2012/wordml" xmlns:wpg="http://schemas.microsoft.com/office/word/2010/wordprocessingGroup" xmlns:wpi="http://schemas.microsoft.com/office/word/2010/wordprocessingInk" xmlns:wne="http://schemas.microsoft.com/office/word/2006/wordml" xmlns:wps="http://schemas.microsoft.com/office/word/2010/wordprocessingShape" mc:Ignorable="w14 w15 wp14">
+  <w:abstractNum w:abstractNumId="0" w15:restartNumberingAfterBreak="0">
+    <w:nsid w:val="041E1227"/>
+    <w:multiLevelType w:val="hybridMultilevel"/>
+    <w:tmpl w:val="39EA105C"/>
+    <w:lvl w:ilvl="0" w:tplc="48090001">
+      <w:start w:val="1"/>
+      <w:numFmt w:val="bullet"/>
+      <w:lvlText w:val=""/>
+      <w:lvlJc w:val="left"/>
+      <w:pPr>
+        <w:ind w:left="720" w:hanging="360"/>
+      </w:pPr>
+      <w:rPr>
+        <w:rFonts w:ascii="Symbol" w:hAnsi="Symbol" w:hint="default"/>
+      </w:rPr>
+    </w:lvl>
+    <w:lvl w:ilvl="1" w:tplc="48090003" w:tentative="1">
+      <w:start w:val="1"/>
+      <w:numFmt w:val="bullet"/>
+      <w:lvlText w:val="o"/>
+      <w:lvlJc w:val="left"/>
+      <w:pPr>
+        <w:ind w:left="1440" w:hanging="360"/>
+      </w:pPr>
+      <w:rPr>
+        <w:rFonts w:ascii="Courier New" w:hAnsi="Courier New" w:cs="Courier New" w:hint="default"/>
+      </w:rPr>
+    </w:lvl>
+    <w:lvl w:ilvl="2" w:tplc="48090005" w:tentative="1">
+      <w:start w:val="1"/>
+      <w:numFmt w:val="bullet"/>
+      <w:lvlText w:val=""/>
+      <w:lvlJc w:val="left"/>
+      <w:pPr>
+        <w:ind w:left="2160" w:hanging="360"/>
+      </w:pPr>
+      <w:rPr>
+        <w:rFonts w:ascii="Wingdings" w:hAnsi="Wingdings" w:hint="default"/>
+      </w:rPr>
+    </w:lvl>
+    <w:lvl w:ilvl="3" w:tplc="48090001" w:tentative="1">
+      <w:start w:val="1"/>
+      <w:numFmt w:val="bullet"/>
+      <w:lvlText w:val=""/>
+      <w:lvlJc w:val="left"/>
+      <w:pPr>
+        <w:ind w:left="2880" w:hanging="360"/>
+      </w:pPr>
+      <w:rPr>
+        <w:rFonts w:ascii="Symbol" w:hAnsi="Symbol" w:hint="default"/>
+      </w:rPr>
+    </w:lvl>
+    <w:lvl w:ilvl="4" w:tplc="48090003" w:tentative="1">
+      <w:start w:val="1"/>
+      <w:numFmt w:val="bullet"/>
+      <w:lvlText w:val="o"/>
+      <w:lvlJc w:val="left"/>
+      <w:pPr>
+        <w:ind w:left="3600" w:hanging="360"/>
+      </w:pPr>
+      <w:rPr>
+        <w:rFonts w:ascii="Courier New" w:hAnsi="Courier New" w:cs="Courier New" w:hint="default"/>
+      </w:rPr>
+    </w:lvl>
+    <w:lvl w:ilvl="5" w:tplc="48090005" w:tentative="1">
+      <w:start w:val="1"/>
+      <w:numFmt w:val="bullet"/>
+      <w:lvlText w:val=""/>
+      <w:lvlJc w:val="left"/>
+      <w:pPr>
+        <w:ind w:left="4320" w:hanging="360"/>
+      </w:pPr>
+      <w:rPr>
+        <w:rFonts w:ascii="Wingdings" w:hAnsi="Wingdings" w:hint="default"/>
+      </w:rPr>
+    </w:lvl>
+    <w:lvl w:ilvl="6" w:tplc="48090001" w:tentative="1">
+      <w:start w:val="1"/>
+      <w:numFmt w:val="bullet"/>
+      <w:lvlText w:val=""/>
+      <w:lvlJc w:val="left"/>
+      <w:pPr>
+        <w:ind w:left="5040" w:hanging="360"/>
+      </w:pPr>
+      <w:rPr>
+        <w:rFonts w:ascii="Symbol" w:hAnsi="Symbol" w:hint="default"/>
+      </w:rPr>
+    </w:lvl>
+    <w:lvl w:ilvl="7" w:tplc="48090003" w:tentative="1">
+      <w:start w:val="1"/>
+      <w:numFmt w:val="bullet"/>
+      <w:lvlText w:val="o"/>
+      <w:lvlJc w:val="left"/>
+      <w:pPr>
+        <w:ind w:left="5760" w:hanging="360"/>
+      </w:pPr>
+      <w:rPr>
+        <w:rFonts w:ascii="Courier New" w:hAnsi="Courier New" w:cs="Courier New" w:hint="default"/>
+      </w:rPr>
+    </w:lvl>
+    <w:lvl w:ilvl="8" w:tplc="48090005" w:tentative="1">
+      <w:start w:val="1"/>
+      <w:numFmt w:val="bullet"/>
+      <w:lvlText w:val=""/>
+      <w:lvlJc w:val="left"/>
+      <w:pPr>
+        <w:ind w:left="6480" w:hanging="360"/>
+      </w:pPr>
+      <w:rPr>
+        <w:rFonts w:ascii="Wingdings" w:hAnsi="Wingdings" w:hint="default"/>
+      </w:rPr>
+    </w:lvl>
+  </w:abstractNum>
+  <w:abstractNum w:abstractNumId="1" w15:restartNumberingAfterBreak="0">
+    <w:nsid w:val="04473583"/>
+    <w:multiLevelType w:val="hybridMultilevel"/>
+    <w:tmpl w:val="5B96ECF8"/>
+    <w:lvl w:ilvl="0" w:tplc="48090001">
+      <w:start w:val="1"/>
+      <w:numFmt w:val="bullet"/>
+      <w:lvlText w:val=""/>
+      <w:lvlJc w:val="left"/>
+      <w:pPr>
+        <w:ind w:left="720" w:hanging="360"/>
+      </w:pPr>
+      <w:rPr>
+        <w:rFonts w:ascii="Symbol" w:hAnsi="Symbol" w:hint="default"/>
+      </w:rPr>
+    </w:lvl>
+    <w:lvl w:ilvl="1" w:tplc="48090003" w:tentative="1">
+      <w:start w:val="1"/>
+      <w:numFmt w:val="bullet"/>
+      <w:lvlText w:val="o"/>
+      <w:lvlJc w:val="left"/>
+      <w:pPr>
+        <w:ind w:left="1440" w:hanging="360"/>
+      </w:pPr>
+      <w:rPr>
+        <w:rFonts w:ascii="Courier New" w:hAnsi="Courier New" w:cs="Courier New" w:hint="default"/>
+      </w:rPr>
+    </w:lvl>
+    <w:lvl w:ilvl="2" w:tplc="48090005" w:tentative="1">
+      <w:start w:val="1"/>
+      <w:numFmt w:val="bullet"/>
+      <w:lvlText w:val=""/>
+      <w:lvlJc w:val="left"/>
+      <w:pPr>
+        <w:ind w:left="2160" w:hanging="360"/>
+      </w:pPr>
+      <w:rPr>
+        <w:rFonts w:ascii="Wingdings" w:hAnsi="Wingdings" w:hint="default"/>
+      </w:rPr>
+    </w:lvl>
+    <w:lvl w:ilvl="3" w:tplc="48090001" w:tentative="1">
+      <w:start w:val="1"/>
+      <w:numFmt w:val="bullet"/>
+      <w:lvlText w:val=""/>
+      <w:lvlJc w:val="left"/>
+      <w:pPr>
+        <w:ind w:left="2880" w:hanging="360"/>
+      </w:pPr>
+      <w:rPr>
+        <w:rFonts w:ascii="Symbol" w:hAnsi="Symbol" w:hint="default"/>
+      </w:rPr>
+    </w:lvl>
+    <w:lvl w:ilvl="4" w:tplc="48090003" w:tentative="1">
+      <w:start w:val="1"/>
+      <w:numFmt w:val="bullet"/>
+      <w:lvlText w:val="o"/>
+      <w:lvlJc w:val="left"/>
+      <w:pPr>
+        <w:ind w:left="3600" w:hanging="360"/>
+      </w:pPr>
+      <w:rPr>
+        <w:rFonts w:ascii="Courier New" w:hAnsi="Courier New" w:cs="Courier New" w:hint="default"/>
+      </w:rPr>
+    </w:lvl>
+    <w:lvl w:ilvl="5" w:tplc="48090005" w:tentative="1">
+      <w:start w:val="1"/>
+      <w:numFmt w:val="bullet"/>
+      <w:lvlText w:val=""/>
+      <w:lvlJc w:val="left"/>
+      <w:pPr>
+        <w:ind w:left="4320" w:hanging="360"/>
+      </w:pPr>
+      <w:rPr>
+        <w:rFonts w:ascii="Wingdings" w:hAnsi="Wingdings" w:hint="default"/>
+      </w:rPr>
+    </w:lvl>
+    <w:lvl w:ilvl="6" w:tplc="48090001" w:tentative="1">
+      <w:start w:val="1"/>
+      <w:numFmt w:val="bullet"/>
+      <w:lvlText w:val=""/>
+      <w:lvlJc w:val="left"/>
+      <w:pPr>
+        <w:ind w:left="5040" w:hanging="360"/>
+      </w:pPr>
+      <w:rPr>
+        <w:rFonts w:ascii="Symbol" w:hAnsi="Symbol" w:hint="default"/>
+      </w:rPr>
+    </w:lvl>
+    <w:lvl w:ilvl="7" w:tplc="48090003" w:tentative="1">
+      <w:start w:val="1"/>
+      <w:numFmt w:val="bullet"/>
+      <w:lvlText w:val="o"/>
+      <w:lvlJc w:val="left"/>
+      <w:pPr>
+        <w:ind w:left="5760" w:hanging="360"/>
+      </w:pPr>
+      <w:rPr>
+        <w:rFonts w:ascii="Courier New" w:hAnsi="Courier New" w:cs="Courier New" w:hint="default"/>
+      </w:rPr>
+    </w:lvl>
+    <w:lvl w:ilvl="8" w:tplc="48090005" w:tentative="1">
+      <w:start w:val="1"/>
+      <w:numFmt w:val="bullet"/>
+      <w:lvlText w:val=""/>
+      <w:lvlJc w:val="left"/>
+      <w:pPr>
+        <w:ind w:left="6480" w:hanging="360"/>
+      </w:pPr>
+      <w:rPr>
+        <w:rFonts w:ascii="Wingdings" w:hAnsi="Wingdings" w:hint="default"/>
+      </w:rPr>
+    </w:lvl>
+  </w:abstractNum>
+  <w:abstractNum w:abstractNumId="2" w15:restartNumberingAfterBreak="0">
+    <w:nsid w:val="377A7DBA"/>
+    <w:multiLevelType w:val="hybridMultilevel"/>
+    <w:tmpl w:val="F53CBB82"/>
+    <w:lvl w:ilvl="0" w:tplc="4809000F">
+      <w:start w:val="1"/>
+      <w:numFmt w:val="decimal"/>
+      <w:lvlText w:val="%1."/>
+      <w:lvlJc w:val="left"/>
+      <w:pPr>
+        <w:ind w:left="720" w:hanging="360"/>
+      </w:pPr>
+      <w:rPr>
+        <w:rFonts w:hint="default"/>
+      </w:rPr>
+    </w:lvl>
+    <w:lvl w:ilvl="1" w:tplc="48090019" w:tentative="1">
+      <w:start w:val="1"/>
+      <w:numFmt w:val="lowerLetter"/>
+      <w:lvlText w:val="%2."/>
+      <w:lvlJc w:val="left"/>
+      <w:pPr>
+        <w:ind w:left="1440" w:hanging="360"/>
+      </w:pPr>
+    </w:lvl>
+    <w:lvl w:ilvl="2" w:tplc="4809001B" w:tentative="1">
+      <w:start w:val="1"/>
+      <w:numFmt w:val="lowerRoman"/>
+      <w:lvlText w:val="%3."/>
+      <w:lvlJc w:val="right"/>
+      <w:pPr>
+        <w:ind w:left="2160" w:hanging="180"/>
+      </w:pPr>
+    </w:lvl>
+    <w:lvl w:ilvl="3" w:tplc="4809000F" w:tentative="1">
+      <w:start w:val="1"/>
+      <w:numFmt w:val="decimal"/>
+      <w:lvlText w:val="%4."/>
+      <w:lvlJc w:val="left"/>
+      <w:pPr>
+        <w:ind w:left="2880" w:hanging="360"/>
+      </w:pPr>
+    </w:lvl>
+    <w:lvl w:ilvl="4" w:tplc="48090019" w:tentative="1">
+      <w:start w:val="1"/>
+      <w:numFmt w:val="lowerLetter"/>
+      <w:lvlText w:val="%5."/>
+      <w:lvlJc w:val="left"/>
+      <w:pPr>
+        <w:ind w:left="3600" w:hanging="360"/>
+      </w:pPr>
+    </w:lvl>
+    <w:lvl w:ilvl="5" w:tplc="4809001B" w:tentative="1">
+      <w:start w:val="1"/>
+      <w:numFmt w:val="lowerRoman"/>
+      <w:lvlText w:val="%6."/>
+      <w:lvlJc w:val="right"/>
+      <w:pPr>
+        <w:ind w:left="4320" w:hanging="180"/>
+      </w:pPr>
+    </w:lvl>
+    <w:lvl w:ilvl="6" w:tplc="4809000F" w:tentative="1">
+      <w:start w:val="1"/>
+      <w:numFmt w:val="decimal"/>
+      <w:lvlText w:val="%7."/>
+      <w:lvlJc w:val="left"/>
+      <w:pPr>
+        <w:ind w:left="5040" w:hanging="360"/>
+      </w:pPr>
+    </w:lvl>
+    <w:lvl w:ilvl="7" w:tplc="48090019" w:tentative="1">
+      <w:start w:val="1"/>
+      <w:numFmt w:val="lowerLetter"/>
+      <w:lvlText w:val="%8."/>
+      <w:lvlJc w:val="left"/>
+      <w:pPr>
+        <w:ind w:left="5760" w:hanging="360"/>
+      </w:pPr>
+    </w:lvl>
+    <w:lvl w:ilvl="8" w:tplc="4809001B" w:tentative="1">
+      <w:start w:val="1"/>
+      <w:numFmt w:val="lowerRoman"/>
+      <w:lvlText w:val="%9."/>
+      <w:lvlJc w:val="right"/>
+      <w:pPr>
+        <w:ind w:left="6480" w:hanging="180"/>
+      </w:pPr>
+    </w:lvl>
+  </w:abstractNum>
+  <w:abstractNum w:abstractNumId="3" w15:restartNumberingAfterBreak="0">
+    <w:nsid w:val="4A450C27"/>
+    <w:multiLevelType w:val="hybridMultilevel"/>
+    <w:tmpl w:val="929E311C"/>
+    <w:lvl w:ilvl="0" w:tplc="4809000F">
+      <w:start w:val="1"/>
+      <w:numFmt w:val="decimal"/>
+      <w:lvlText w:val="%1."/>
+      <w:lvlJc w:val="left"/>
+      <w:pPr>
+        <w:ind w:left="720" w:hanging="360"/>
+      </w:pPr>
+      <w:rPr>
+        <w:rFonts w:hint="default"/>
+      </w:rPr>
+    </w:lvl>
+    <w:lvl w:ilvl="1" w:tplc="48090019" w:tentative="1">
+      <w:start w:val="1"/>
+      <w:numFmt w:val="lowerLetter"/>
+      <w:lvlText w:val="%2."/>
+      <w:lvlJc w:val="left"/>
+      <w:pPr>
+        <w:ind w:left="1440" w:hanging="360"/>
+      </w:pPr>
+    </w:lvl>
+    <w:lvl w:ilvl="2" w:tplc="4809001B" w:tentative="1">
+      <w:start w:val="1"/>
+      <w:numFmt w:val="lowerRoman"/>
+      <w:lvlText w:val="%3."/>
+      <w:lvlJc w:val="right"/>
+      <w:pPr>
+        <w:ind w:left="2160" w:hanging="180"/>
+      </w:pPr>
+    </w:lvl>
+    <w:lvl w:ilvl="3" w:tplc="4809000F" w:tentative="1">
+      <w:start w:val="1"/>
+      <w:numFmt w:val="decimal"/>
+      <w:lvlText w:val="%4."/>
+      <w:lvlJc w:val="left"/>
+      <w:pPr>
+        <w:ind w:left="2880" w:hanging="360"/>
+      </w:pPr>
+    </w:lvl>
+    <w:lvl w:ilvl="4" w:tplc="48090019" w:tentative="1">
+      <w:start w:val="1"/>
+      <w:numFmt w:val="lowerLetter"/>
+      <w:lvlText w:val="%5."/>
+      <w:lvlJc w:val="left"/>
+      <w:pPr>
+        <w:ind w:left="3600" w:hanging="360"/>
+      </w:pPr>
+    </w:lvl>
+    <w:lvl w:ilvl="5" w:tplc="4809001B" w:tentative="1">
+      <w:start w:val="1"/>
+      <w:numFmt w:val="lowerRoman"/>
+      <w:lvlText w:val="%6."/>
+      <w:lvlJc w:val="right"/>
+      <w:pPr>
+        <w:ind w:left="4320" w:hanging="180"/>
+      </w:pPr>
+    </w:lvl>
+    <w:lvl w:ilvl="6" w:tplc="4809000F" w:tentative="1">
+      <w:start w:val="1"/>
+      <w:numFmt w:val="decimal"/>
+      <w:lvlText w:val="%7."/>
+      <w:lvlJc w:val="left"/>
+      <w:pPr>
+        <w:ind w:left="5040" w:hanging="360"/>
+      </w:pPr>
+    </w:lvl>
+    <w:lvl w:ilvl="7" w:tplc="48090019" w:tentative="1">
+      <w:start w:val="1"/>
+      <w:numFmt w:val="lowerLetter"/>
+      <w:lvlText w:val="%8."/>
+      <w:lvlJc w:val="left"/>
+      <w:pPr>
+        <w:ind w:left="5760" w:hanging="360"/>
+      </w:pPr>
+    </w:lvl>
+    <w:lvl w:ilvl="8" w:tplc="4809001B" w:tentative="1">
+      <w:start w:val="1"/>
+      <w:numFmt w:val="lowerRoman"/>
+      <w:lvlText w:val="%9."/>
+      <w:lvlJc w:val="right"/>
+      <w:pPr>
+        <w:ind w:left="6480" w:hanging="180"/>
+      </w:pPr>
+    </w:lvl>
+  </w:abstractNum>
+  <w:abstractNum w:abstractNumId="4" w15:restartNumberingAfterBreak="0">
     <w:nsid w:val="4C064EF3"/>
     <w:multiLevelType w:val="hybridMultilevel"/>
     <w:tmpl w:val="007AB6B6"/>
@@ -1878,7 +3559,120 @@
       </w:rPr>
     </w:lvl>
   </w:abstractNum>
-  <w:abstractNum w:abstractNumId="1">
+  <w:abstractNum w:abstractNumId="5" w15:restartNumberingAfterBreak="0">
+    <w:nsid w:val="57633A01"/>
+    <w:multiLevelType w:val="hybridMultilevel"/>
+    <w:tmpl w:val="D18C91B8"/>
+    <w:lvl w:ilvl="0" w:tplc="48090001">
+      <w:start w:val="1"/>
+      <w:numFmt w:val="bullet"/>
+      <w:lvlText w:val=""/>
+      <w:lvlJc w:val="left"/>
+      <w:pPr>
+        <w:ind w:left="720" w:hanging="360"/>
+      </w:pPr>
+      <w:rPr>
+        <w:rFonts w:ascii="Symbol" w:hAnsi="Symbol" w:hint="default"/>
+      </w:rPr>
+    </w:lvl>
+    <w:lvl w:ilvl="1" w:tplc="48090003" w:tentative="1">
+      <w:start w:val="1"/>
+      <w:numFmt w:val="bullet"/>
+      <w:lvlText w:val="o"/>
+      <w:lvlJc w:val="left"/>
+      <w:pPr>
+        <w:ind w:left="1440" w:hanging="360"/>
+      </w:pPr>
+      <w:rPr>
+        <w:rFonts w:ascii="Courier New" w:hAnsi="Courier New" w:cs="Courier New" w:hint="default"/>
+      </w:rPr>
+    </w:lvl>
+    <w:lvl w:ilvl="2" w:tplc="48090005" w:tentative="1">
+      <w:start w:val="1"/>
+      <w:numFmt w:val="bullet"/>
+      <w:lvlText w:val=""/>
+      <w:lvlJc w:val="left"/>
+      <w:pPr>
+        <w:ind w:left="2160" w:hanging="360"/>
+      </w:pPr>
+      <w:rPr>
+        <w:rFonts w:ascii="Wingdings" w:hAnsi="Wingdings" w:hint="default"/>
+      </w:rPr>
+    </w:lvl>
+    <w:lvl w:ilvl="3" w:tplc="48090001" w:tentative="1">
+      <w:start w:val="1"/>
+      <w:numFmt w:val="bullet"/>
+      <w:lvlText w:val=""/>
+      <w:lvlJc w:val="left"/>
+      <w:pPr>
+        <w:ind w:left="2880" w:hanging="360"/>
+      </w:pPr>
+      <w:rPr>
+        <w:rFonts w:ascii="Symbol" w:hAnsi="Symbol" w:hint="default"/>
+      </w:rPr>
+    </w:lvl>
+    <w:lvl w:ilvl="4" w:tplc="48090003" w:tentative="1">
+      <w:start w:val="1"/>
+      <w:numFmt w:val="bullet"/>
+      <w:lvlText w:val="o"/>
+      <w:lvlJc w:val="left"/>
+      <w:pPr>
+        <w:ind w:left="3600" w:hanging="360"/>
+      </w:pPr>
+      <w:rPr>
+        <w:rFonts w:ascii="Courier New" w:hAnsi="Courier New" w:cs="Courier New" w:hint="default"/>
+      </w:rPr>
+    </w:lvl>
+    <w:lvl w:ilvl="5" w:tplc="48090005" w:tentative="1">
+      <w:start w:val="1"/>
+      <w:numFmt w:val="bullet"/>
+      <w:lvlText w:val=""/>
+      <w:lvlJc w:val="left"/>
+      <w:pPr>
+        <w:ind w:left="4320" w:hanging="360"/>
+      </w:pPr>
+      <w:rPr>
+        <w:rFonts w:ascii="Wingdings" w:hAnsi="Wingdings" w:hint="default"/>
+      </w:rPr>
+    </w:lvl>
+    <w:lvl w:ilvl="6" w:tplc="48090001" w:tentative="1">
+      <w:start w:val="1"/>
+      <w:numFmt w:val="bullet"/>
+      <w:lvlText w:val=""/>
+      <w:lvlJc w:val="left"/>
+      <w:pPr>
+        <w:ind w:left="5040" w:hanging="360"/>
+      </w:pPr>
+      <w:rPr>
+        <w:rFonts w:ascii="Symbol" w:hAnsi="Symbol" w:hint="default"/>
+      </w:rPr>
+    </w:lvl>
+    <w:lvl w:ilvl="7" w:tplc="48090003" w:tentative="1">
+      <w:start w:val="1"/>
+      <w:numFmt w:val="bullet"/>
+      <w:lvlText w:val="o"/>
+      <w:lvlJc w:val="left"/>
+      <w:pPr>
+        <w:ind w:left="5760" w:hanging="360"/>
+      </w:pPr>
+      <w:rPr>
+        <w:rFonts w:ascii="Courier New" w:hAnsi="Courier New" w:cs="Courier New" w:hint="default"/>
+      </w:rPr>
+    </w:lvl>
+    <w:lvl w:ilvl="8" w:tplc="48090005" w:tentative="1">
+      <w:start w:val="1"/>
+      <w:numFmt w:val="bullet"/>
+      <w:lvlText w:val=""/>
+      <w:lvlJc w:val="left"/>
+      <w:pPr>
+        <w:ind w:left="6480" w:hanging="360"/>
+      </w:pPr>
+      <w:rPr>
+        <w:rFonts w:ascii="Wingdings" w:hAnsi="Wingdings" w:hint="default"/>
+      </w:rPr>
+    </w:lvl>
+  </w:abstractNum>
+  <w:abstractNum w:abstractNumId="6" w15:restartNumberingAfterBreak="0">
     <w:nsid w:val="6200630F"/>
     <w:multiLevelType w:val="hybridMultilevel"/>
     <w:tmpl w:val="24E2484A"/>
@@ -1991,7 +3785,7 @@
       </w:rPr>
     </w:lvl>
   </w:abstractNum>
-  <w:abstractNum w:abstractNumId="2">
+  <w:abstractNum w:abstractNumId="7" w15:restartNumberingAfterBreak="0">
     <w:nsid w:val="72700053"/>
     <w:multiLevelType w:val="hybridMultilevel"/>
     <w:tmpl w:val="5A1C6CD2"/>
@@ -2105,19 +3899,34 @@
     </w:lvl>
   </w:abstractNum>
   <w:num w:numId="1">
+    <w:abstractNumId w:val="4"/>
+  </w:num>
+  <w:num w:numId="2">
+    <w:abstractNumId w:val="6"/>
+  </w:num>
+  <w:num w:numId="3">
+    <w:abstractNumId w:val="7"/>
+  </w:num>
+  <w:num w:numId="4">
     <w:abstractNumId w:val="0"/>
   </w:num>
-  <w:num w:numId="2">
+  <w:num w:numId="5">
+    <w:abstractNumId w:val="5"/>
+  </w:num>
+  <w:num w:numId="6">
     <w:abstractNumId w:val="1"/>
   </w:num>
-  <w:num w:numId="3">
+  <w:num w:numId="7">
     <w:abstractNumId w:val="2"/>
+  </w:num>
+  <w:num w:numId="8">
+    <w:abstractNumId w:val="3"/>
   </w:num>
 </w:numbering>
 </file>
 
 <file path=word/styles.xml><?xml version="1.0" encoding="utf-8"?>
-<w:styles xmlns:mc="http://schemas.openxmlformats.org/markup-compatibility/2006" xmlns:r="http://schemas.openxmlformats.org/officeDocument/2006/relationships" xmlns:w="http://schemas.openxmlformats.org/wordprocessingml/2006/main" xmlns:w14="http://schemas.microsoft.com/office/word/2010/wordml" mc:Ignorable="w14">
+<w:styles xmlns:mc="http://schemas.openxmlformats.org/markup-compatibility/2006" xmlns:r="http://schemas.openxmlformats.org/officeDocument/2006/relationships" xmlns:w="http://schemas.openxmlformats.org/wordprocessingml/2006/main" xmlns:w14="http://schemas.microsoft.com/office/word/2010/wordml" xmlns:w15="http://schemas.microsoft.com/office/word/2012/wordml" mc:Ignorable="w14 w15">
   <w:docDefaults>
     <w:rPrDefault>
       <w:rPr>
@@ -2129,379 +3938,369 @@
     </w:rPrDefault>
     <w:pPrDefault/>
   </w:docDefaults>
-  <w:latentStyles w:defLockedState="0" w:defUIPriority="99" w:defSemiHidden="1" w:defUnhideWhenUsed="1" w:defQFormat="0" w:count="276">
-    <w:lsdException w:name="Normal" w:semiHidden="0" w:uiPriority="0" w:unhideWhenUsed="0" w:qFormat="1"/>
-    <w:lsdException w:name="heading 1" w:semiHidden="0" w:uiPriority="9" w:unhideWhenUsed="0" w:qFormat="1"/>
-    <w:lsdException w:name="heading 2" w:uiPriority="9" w:qFormat="1"/>
-    <w:lsdException w:name="heading 3" w:uiPriority="9" w:qFormat="1"/>
-    <w:lsdException w:name="heading 4" w:uiPriority="9" w:qFormat="1"/>
-    <w:lsdException w:name="heading 5" w:uiPriority="9" w:qFormat="1"/>
-    <w:lsdException w:name="heading 6" w:uiPriority="9" w:qFormat="1"/>
-    <w:lsdException w:name="heading 7" w:uiPriority="9" w:qFormat="1"/>
-    <w:lsdException w:name="heading 8" w:uiPriority="9" w:qFormat="1"/>
-    <w:lsdException w:name="heading 9" w:uiPriority="9" w:qFormat="1"/>
-    <w:lsdException w:name="toc 1" w:uiPriority="39"/>
-    <w:lsdException w:name="toc 2" w:uiPriority="39"/>
-    <w:lsdException w:name="toc 3" w:uiPriority="39"/>
-    <w:lsdException w:name="toc 4" w:uiPriority="39"/>
-    <w:lsdException w:name="toc 5" w:uiPriority="39"/>
-    <w:lsdException w:name="toc 6" w:uiPriority="39"/>
-    <w:lsdException w:name="toc 7" w:uiPriority="39"/>
-    <w:lsdException w:name="toc 8" w:uiPriority="39"/>
-    <w:lsdException w:name="toc 9" w:uiPriority="39"/>
-    <w:lsdException w:name="caption" w:uiPriority="35" w:qFormat="1"/>
-    <w:lsdException w:name="Title" w:semiHidden="0" w:uiPriority="10" w:unhideWhenUsed="0" w:qFormat="1"/>
-    <w:lsdException w:name="Default Paragraph Font" w:uiPriority="1"/>
-    <w:lsdException w:name="Subtitle" w:semiHidden="0" w:uiPriority="11" w:unhideWhenUsed="0" w:qFormat="1"/>
-    <w:lsdException w:name="Strong" w:semiHidden="0" w:uiPriority="22" w:unhideWhenUsed="0" w:qFormat="1"/>
-    <w:lsdException w:name="Emphasis" w:semiHidden="0" w:uiPriority="20" w:unhideWhenUsed="0" w:qFormat="1"/>
-    <w:lsdException w:name="Table Grid" w:semiHidden="0" w:uiPriority="59" w:unhideWhenUsed="0"/>
-    <w:lsdException w:name="Placeholder Text" w:unhideWhenUsed="0"/>
-    <w:lsdException w:name="No Spacing" w:semiHidden="0" w:uiPriority="1" w:unhideWhenUsed="0" w:qFormat="1"/>
-    <w:lsdException w:name="Light Shading" w:semiHidden="0" w:uiPriority="60" w:unhideWhenUsed="0"/>
-    <w:lsdException w:name="Light List" w:semiHidden="0" w:uiPriority="61" w:unhideWhenUsed="0"/>
-    <w:lsdException w:name="Light Grid" w:semiHidden="0" w:uiPriority="62" w:unhideWhenUsed="0"/>
-    <w:lsdException w:name="Medium Shading 1" w:semiHidden="0" w:uiPriority="63" w:unhideWhenUsed="0"/>
-    <w:lsdException w:name="Medium Shading 2" w:semiHidden="0" w:uiPriority="64" w:unhideWhenUsed="0"/>
-    <w:lsdException w:name="Medium List 1" w:semiHidden="0" w:uiPriority="65" w:unhideWhenUsed="0"/>
-    <w:lsdException w:name="Medium List 2" w:semiHidden="0" w:uiPriority="66" w:unhideWhenUsed="0"/>
-    <w:lsdException w:name="Medium Grid 1" w:semiHidden="0" w:uiPriority="67" w:unhideWhenUsed="0"/>
-    <w:lsdException w:name="Medium Grid 2" w:semiHidden="0" w:uiPriority="68" w:unhideWhenUsed="0"/>
-    <w:lsdException w:name="Medium Grid 3" w:semiHidden="0" w:uiPriority="69" w:unhideWhenUsed="0"/>
-    <w:lsdException w:name="Dark List" w:semiHidden="0" w:uiPriority="70" w:unhideWhenUsed="0"/>
-    <w:lsdException w:name="Colorful Shading" w:semiHidden="0" w:uiPriority="71" w:unhideWhenUsed="0"/>
-    <w:lsdException w:name="Colorful List" w:semiHidden="0" w:uiPriority="72" w:unhideWhenUsed="0"/>
-    <w:lsdException w:name="Colorful Grid" w:semiHidden="0" w:uiPriority="73" w:unhideWhenUsed="0"/>
-    <w:lsdException w:name="Light Shading Accent 1" w:semiHidden="0" w:uiPriority="60" w:unhideWhenUsed="0"/>
-    <w:lsdException w:name="Light List Accent 1" w:semiHidden="0" w:uiPriority="61" w:unhideWhenUsed="0"/>
-    <w:lsdException w:name="Light Grid Accent 1" w:semiHidden="0" w:uiPriority="62" w:unhideWhenUsed="0"/>
-    <w:lsdException w:name="Medium Shading 1 Accent 1" w:semiHidden="0" w:uiPriority="63" w:unhideWhenUsed="0"/>
-    <w:lsdException w:name="Medium Shading 2 Accent 1" w:semiHidden="0" w:uiPriority="64" w:unhideWhenUsed="0"/>
-    <w:lsdException w:name="Medium List 1 Accent 1" w:semiHidden="0" w:uiPriority="65" w:unhideWhenUsed="0"/>
-    <w:lsdException w:name="Revision" w:unhideWhenUsed="0"/>
-    <w:lsdException w:name="List Paragraph" w:semiHidden="0" w:uiPriority="34" w:unhideWhenUsed="0" w:qFormat="1"/>
-    <w:lsdException w:name="Quote" w:semiHidden="0" w:uiPriority="29" w:unhideWhenUsed="0" w:qFormat="1"/>
-    <w:lsdException w:name="Intense Quote" w:semiHidden="0" w:uiPriority="30" w:unhideWhenUsed="0" w:qFormat="1"/>
-    <w:lsdException w:name="Medium List 2 Accent 1" w:semiHidden="0" w:uiPriority="66" w:unhideWhenUsed="0"/>
-    <w:lsdException w:name="Medium Grid 1 Accent 1" w:semiHidden="0" w:uiPriority="67" w:unhideWhenUsed="0"/>
-    <w:lsdException w:name="Medium Grid 2 Accent 1" w:semiHidden="0" w:uiPriority="68" w:unhideWhenUsed="0"/>
-    <w:lsdException w:name="Medium Grid 3 Accent 1" w:semiHidden="0" w:uiPriority="69" w:unhideWhenUsed="0"/>
-    <w:lsdException w:name="Dark List Accent 1" w:semiHidden="0" w:uiPriority="70" w:unhideWhenUsed="0"/>
-    <w:lsdException w:name="Colorful Shading Accent 1" w:semiHidden="0" w:uiPriority="71" w:unhideWhenUsed="0"/>
-    <w:lsdException w:name="Colorful List Accent 1" w:semiHidden="0" w:uiPriority="72" w:unhideWhenUsed="0"/>
-    <w:lsdException w:name="Colorful Grid Accent 1" w:semiHidden="0" w:uiPriority="73" w:unhideWhenUsed="0"/>
-    <w:lsdException w:name="Light Shading Accent 2" w:semiHidden="0" w:uiPriority="60" w:unhideWhenUsed="0"/>
-    <w:lsdException w:name="Light List Accent 2" w:semiHidden="0" w:uiPriority="61" w:unhideWhenUsed="0"/>
-    <w:lsdException w:name="Light Grid Accent 2" w:semiHidden="0" w:uiPriority="62" w:unhideWhenUsed="0"/>
-    <w:lsdException w:name="Medium Shading 1 Accent 2" w:semiHidden="0" w:uiPriority="63" w:unhideWhenUsed="0"/>
-    <w:lsdException w:name="Medium Shading 2 Accent 2" w:semiHidden="0" w:uiPriority="64" w:unhideWhenUsed="0"/>
-    <w:lsdException w:name="Medium List 1 Accent 2" w:semiHidden="0" w:uiPriority="65" w:unhideWhenUsed="0"/>
-    <w:lsdException w:name="Medium List 2 Accent 2" w:semiHidden="0" w:uiPriority="66" w:unhideWhenUsed="0"/>
-    <w:lsdException w:name="Medium Grid 1 Accent 2" w:semiHidden="0" w:uiPriority="67" w:unhideWhenUsed="0"/>
-    <w:lsdException w:name="Medium Grid 2 Accent 2" w:semiHidden="0" w:uiPriority="68" w:unhideWhenUsed="0"/>
-    <w:lsdException w:name="Medium Grid 3 Accent 2" w:semiHidden="0" w:uiPriority="69" w:unhideWhenUsed="0"/>
-    <w:lsdException w:name="Dark List Accent 2" w:semiHidden="0" w:uiPriority="70" w:unhideWhenUsed="0"/>
-    <w:lsdException w:name="Colorful Shading Accent 2" w:semiHidden="0" w:uiPriority="71" w:unhideWhenUsed="0"/>
-    <w:lsdException w:name="Colorful List Accent 2" w:semiHidden="0" w:uiPriority="72" w:unhideWhenUsed="0"/>
-    <w:lsdException w:name="Colorful Grid Accent 2" w:semiHidden="0" w:uiPriority="73" w:unhideWhenUsed="0"/>
-    <w:lsdException w:name="Light Shading Accent 3" w:semiHidden="0" w:uiPriority="60" w:unhideWhenUsed="0"/>
-    <w:lsdException w:name="Light List Accent 3" w:semiHidden="0" w:uiPriority="61" w:unhideWhenUsed="0"/>
-    <w:lsdException w:name="Light Grid Accent 3" w:semiHidden="0" w:uiPriority="62" w:unhideWhenUsed="0"/>
-    <w:lsdException w:name="Medium Shading 1 Accent 3" w:semiHidden="0" w:uiPriority="63" w:unhideWhenUsed="0"/>
-    <w:lsdException w:name="Medium Shading 2 Accent 3" w:semiHidden="0" w:uiPriority="64" w:unhideWhenUsed="0"/>
-    <w:lsdException w:name="Medium List 1 Accent 3" w:semiHidden="0" w:uiPriority="65" w:unhideWhenUsed="0"/>
-    <w:lsdException w:name="Medium List 2 Accent 3" w:semiHidden="0" w:uiPriority="66" w:unhideWhenUsed="0"/>
-    <w:lsdException w:name="Medium Grid 1 Accent 3" w:semiHidden="0" w:uiPriority="67" w:unhideWhenUsed="0"/>
-    <w:lsdException w:name="Medium Grid 2 Accent 3" w:semiHidden="0" w:uiPriority="68" w:unhideWhenUsed="0"/>
-    <w:lsdException w:name="Medium Grid 3 Accent 3" w:semiHidden="0" w:uiPriority="69" w:unhideWhenUsed="0"/>
-    <w:lsdException w:name="Dark List Accent 3" w:semiHidden="0" w:uiPriority="70" w:unhideWhenUsed="0"/>
-    <w:lsdException w:name="Colorful Shading Accent 3" w:semiHidden="0" w:uiPriority="71" w:unhideWhenUsed="0"/>
-    <w:lsdException w:name="Colorful List Accent 3" w:semiHidden="0" w:uiPriority="72" w:unhideWhenUsed="0"/>
-    <w:lsdException w:name="Colorful Grid Accent 3" w:semiHidden="0" w:uiPriority="73" w:unhideWhenUsed="0"/>
-    <w:lsdException w:name="Light Shading Accent 4" w:semiHidden="0" w:uiPriority="60" w:unhideWhenUsed="0"/>
-    <w:lsdException w:name="Light List Accent 4" w:semiHidden="0" w:uiPriority="61" w:unhideWhenUsed="0"/>
-    <w:lsdException w:name="Light Grid Accent 4" w:semiHidden="0" w:uiPriority="62" w:unhideWhenUsed="0"/>
-    <w:lsdException w:name="Medium Shading 1 Accent 4" w:semiHidden="0" w:uiPriority="63" w:unhideWhenUsed="0"/>
-    <w:lsdException w:name="Medium Shading 2 Accent 4" w:semiHidden="0" w:uiPriority="64" w:unhideWhenUsed="0"/>
-    <w:lsdException w:name="Medium List 1 Accent 4" w:semiHidden="0" w:uiPriority="65" w:unhideWhenUsed="0"/>
-    <w:lsdException w:name="Medium List 2 Accent 4" w:semiHidden="0" w:uiPriority="66" w:unhideWhenUsed="0"/>
-    <w:lsdException w:name="Medium Grid 1 Accent 4" w:semiHidden="0" w:uiPriority="67" w:unhideWhenUsed="0"/>
-    <w:lsdException w:name="Medium Grid 2 Accent 4" w:semiHidden="0" w:uiPriority="68" w:unhideWhenUsed="0"/>
-    <w:lsdException w:name="Medium Grid 3 Accent 4" w:semiHidden="0" w:uiPriority="69" w:unhideWhenUsed="0"/>
-    <w:lsdException w:name="Dark List Accent 4" w:semiHidden="0" w:uiPriority="70" w:unhideWhenUsed="0"/>
-    <w:lsdException w:name="Colorful Shading Accent 4" w:semiHidden="0" w:uiPriority="71" w:unhideWhenUsed="0"/>
-    <w:lsdException w:name="Colorful List Accent 4" w:semiHidden="0" w:uiPriority="72" w:unhideWhenUsed="0"/>
-    <w:lsdException w:name="Colorful Grid Accent 4" w:semiHidden="0" w:uiPriority="73" w:unhideWhenUsed="0"/>
-    <w:lsdException w:name="Light Shading Accent 5" w:semiHidden="0" w:uiPriority="60" w:unhideWhenUsed="0"/>
-    <w:lsdException w:name="Light List Accent 5" w:semiHidden="0" w:uiPriority="61" w:unhideWhenUsed="0"/>
-    <w:lsdException w:name="Light Grid Accent 5" w:semiHidden="0" w:uiPriority="62" w:unhideWhenUsed="0"/>
-    <w:lsdException w:name="Medium Shading 1 Accent 5" w:semiHidden="0" w:uiPriority="63" w:unhideWhenUsed="0"/>
-    <w:lsdException w:name="Medium Shading 2 Accent 5" w:semiHidden="0" w:uiPriority="64" w:unhideWhenUsed="0"/>
-    <w:lsdException w:name="Medium List 1 Accent 5" w:semiHidden="0" w:uiPriority="65" w:unhideWhenUsed="0"/>
-    <w:lsdException w:name="Medium List 2 Accent 5" w:semiHidden="0" w:uiPriority="66" w:unhideWhenUsed="0"/>
-    <w:lsdException w:name="Medium Grid 1 Accent 5" w:semiHidden="0" w:uiPriority="67" w:unhideWhenUsed="0"/>
-    <w:lsdException w:name="Medium Grid 2 Accent 5" w:semiHidden="0" w:uiPriority="68" w:unhideWhenUsed="0"/>
-    <w:lsdException w:name="Medium Grid 3 Accent 5" w:semiHidden="0" w:uiPriority="69" w:unhideWhenUsed="0"/>
-    <w:lsdException w:name="Dark List Accent 5" w:semiHidden="0" w:uiPriority="70" w:unhideWhenUsed="0"/>
-    <w:lsdException w:name="Colorful Shading Accent 5" w:semiHidden="0" w:uiPriority="71" w:unhideWhenUsed="0"/>
-    <w:lsdException w:name="Colorful List Accent 5" w:semiHidden="0" w:uiPriority="72" w:unhideWhenUsed="0"/>
-    <w:lsdException w:name="Colorful Grid Accent 5" w:semiHidden="0" w:uiPriority="73" w:unhideWhenUsed="0"/>
-    <w:lsdException w:name="Light Shading Accent 6" w:semiHidden="0" w:uiPriority="60" w:unhideWhenUsed="0"/>
-    <w:lsdException w:name="Light List Accent 6" w:semiHidden="0" w:uiPriority="61" w:unhideWhenUsed="0"/>
-    <w:lsdException w:name="Light Grid Accent 6" w:semiHidden="0" w:uiPriority="62" w:unhideWhenUsed="0"/>
-    <w:lsdException w:name="Medium Shading 1 Accent 6" w:semiHidden="0" w:uiPriority="63" w:unhideWhenUsed="0"/>
-    <w:lsdException w:name="Medium Shading 2 Accent 6" w:semiHidden="0" w:uiPriority="64" w:unhideWhenUsed="0"/>
-    <w:lsdException w:name="Medium List 1 Accent 6" w:semiHidden="0" w:uiPriority="65" w:unhideWhenUsed="0"/>
-    <w:lsdException w:name="Medium List 2 Accent 6" w:semiHidden="0" w:uiPriority="66" w:unhideWhenUsed="0"/>
-    <w:lsdException w:name="Medium Grid 1 Accent 6" w:semiHidden="0" w:uiPriority="67" w:unhideWhenUsed="0"/>
-    <w:lsdException w:name="Medium Grid 2 Accent 6" w:semiHidden="0" w:uiPriority="68" w:unhideWhenUsed="0"/>
-    <w:lsdException w:name="Medium Grid 3 Accent 6" w:semiHidden="0" w:uiPriority="69" w:unhideWhenUsed="0"/>
-    <w:lsdException w:name="Dark List Accent 6" w:semiHidden="0" w:uiPriority="70" w:unhideWhenUsed="0"/>
-    <w:lsdException w:name="Colorful Shading Accent 6" w:semiHidden="0" w:uiPriority="71" w:unhideWhenUsed="0"/>
-    <w:lsdException w:name="Colorful List Accent 6" w:semiHidden="0" w:uiPriority="72" w:unhideWhenUsed="0"/>
-    <w:lsdException w:name="Colorful Grid Accent 6" w:semiHidden="0" w:uiPriority="73" w:unhideWhenUsed="0"/>
-    <w:lsdException w:name="Subtle Emphasis" w:semiHidden="0" w:uiPriority="19" w:unhideWhenUsed="0" w:qFormat="1"/>
-    <w:lsdException w:name="Intense Emphasis" w:semiHidden="0" w:uiPriority="21" w:unhideWhenUsed="0" w:qFormat="1"/>
-    <w:lsdException w:name="Subtle Reference" w:semiHidden="0" w:uiPriority="31" w:unhideWhenUsed="0" w:qFormat="1"/>
-    <w:lsdException w:name="Intense Reference" w:semiHidden="0" w:uiPriority="32" w:unhideWhenUsed="0" w:qFormat="1"/>
-    <w:lsdException w:name="Book Title" w:semiHidden="0" w:uiPriority="33" w:unhideWhenUsed="0" w:qFormat="1"/>
-    <w:lsdException w:name="Bibliography" w:uiPriority="37"/>
-    <w:lsdException w:name="TOC Heading" w:uiPriority="39" w:qFormat="1"/>
-  </w:latentStyles>
-  <w:style w:type="paragraph" w:default="1" w:styleId="Normal">
-    <w:name w:val="Normal"/>
-    <w:qFormat/>
-  </w:style>
-  <w:style w:type="character" w:default="1" w:styleId="DefaultParagraphFont">
-    <w:name w:val="Default Paragraph Font"/>
-    <w:uiPriority w:val="1"/>
-    <w:semiHidden/>
-    <w:unhideWhenUsed/>
-  </w:style>
-  <w:style w:type="table" w:default="1" w:styleId="TableNormal">
-    <w:name w:val="Normal Table"/>
-    <w:uiPriority w:val="99"/>
-    <w:semiHidden/>
-    <w:unhideWhenUsed/>
-    <w:tblPr>
-      <w:tblInd w:w="0" w:type="dxa"/>
-      <w:tblCellMar>
-        <w:top w:w="0" w:type="dxa"/>
-        <w:left w:w="108" w:type="dxa"/>
-        <w:bottom w:w="0" w:type="dxa"/>
-        <w:right w:w="108" w:type="dxa"/>
-      </w:tblCellMar>
-    </w:tblPr>
-  </w:style>
-  <w:style w:type="numbering" w:default="1" w:styleId="NoList">
-    <w:name w:val="No List"/>
-    <w:uiPriority w:val="99"/>
-    <w:semiHidden/>
-    <w:unhideWhenUsed/>
-  </w:style>
-  <w:style w:type="paragraph" w:styleId="BalloonText">
-    <w:name w:val="Balloon Text"/>
-    <w:basedOn w:val="Normal"/>
-    <w:link w:val="BalloonTextChar"/>
-    <w:uiPriority w:val="99"/>
-    <w:semiHidden/>
-    <w:unhideWhenUsed/>
-    <w:rsid w:val="007953EF"/>
-    <w:rPr>
-      <w:rFonts w:ascii="Lucida Grande" w:hAnsi="Lucida Grande" w:cs="Lucida Grande"/>
-      <w:sz w:val="18"/>
-      <w:szCs w:val="18"/>
-    </w:rPr>
-  </w:style>
-  <w:style w:type="character" w:customStyle="1" w:styleId="BalloonTextChar">
-    <w:name w:val="Balloon Text Char"/>
-    <w:basedOn w:val="DefaultParagraphFont"/>
-    <w:link w:val="BalloonText"/>
-    <w:uiPriority w:val="99"/>
-    <w:semiHidden/>
-    <w:rsid w:val="007953EF"/>
-    <w:rPr>
-      <w:rFonts w:ascii="Lucida Grande" w:hAnsi="Lucida Grande" w:cs="Lucida Grande"/>
-      <w:sz w:val="18"/>
-      <w:szCs w:val="18"/>
-    </w:rPr>
-  </w:style>
-  <w:style w:type="paragraph" w:styleId="ListParagraph">
-    <w:name w:val="List Paragraph"/>
-    <w:basedOn w:val="Normal"/>
-    <w:uiPriority w:val="34"/>
-    <w:qFormat/>
-    <w:rsid w:val="007953EF"/>
-    <w:pPr>
-      <w:ind w:left="720"/>
-      <w:contextualSpacing/>
-    </w:pPr>
-  </w:style>
-  <w:style w:type="character" w:styleId="Hyperlink">
-    <w:name w:val="Hyperlink"/>
-    <w:basedOn w:val="DefaultParagraphFont"/>
-    <w:uiPriority w:val="99"/>
-    <w:unhideWhenUsed/>
-    <w:rsid w:val="005F47BD"/>
-    <w:rPr>
-      <w:color w:val="0000FF" w:themeColor="hyperlink"/>
-      <w:u w:val="single"/>
-    </w:rPr>
-  </w:style>
-</w:styles>
-</file>
-
-<file path=word/stylesWithEffects.xml><?xml version="1.0" encoding="utf-8"?>
-<w:styles xmlns:wpc="http://schemas.microsoft.com/office/word/2010/wordprocessingCanvas" xmlns:mo="http://schemas.microsoft.com/office/mac/office/2008/main" xmlns:mc="http://schemas.openxmlformats.org/markup-compatibility/2006" xmlns:mv="urn:schemas-microsoft-com:mac:vml" xmlns:o="urn:schemas-microsoft-com:office:office" xmlns:r="http://schemas.openxmlformats.org/officeDocument/2006/relationships" xmlns:m="http://schemas.openxmlformats.org/officeDocument/2006/math" xmlns:v="urn:schemas-microsoft-com:vml" xmlns:wp14="http://schemas.microsoft.com/office/word/2010/wordprocessingDrawing" xmlns:wp="http://schemas.openxmlformats.org/drawingml/2006/wordprocessingDrawing" xmlns:w10="urn:schemas-microsoft-com:office:word" xmlns:w="http://schemas.openxmlformats.org/wordprocessingml/2006/main" xmlns:w14="http://schemas.microsoft.com/office/word/2010/wordml" xmlns:wpg="http://schemas.microsoft.com/office/word/2010/wordprocessingGroup" xmlns:wpi="http://schemas.microsoft.com/office/word/2010/wordprocessingInk" xmlns:wne="http://schemas.microsoft.com/office/word/2006/wordml" xmlns:wps="http://schemas.microsoft.com/office/word/2010/wordprocessingShape" mc:Ignorable="w14 wp14">
-  <w:docDefaults>
-    <w:rPrDefault>
-      <w:rPr>
-        <w:rFonts w:asciiTheme="minorHAnsi" w:eastAsiaTheme="minorEastAsia" w:hAnsiTheme="minorHAnsi" w:cstheme="minorBidi"/>
-        <w:sz w:val="24"/>
-        <w:szCs w:val="24"/>
-        <w:lang w:val="en-SG" w:eastAsia="en-US" w:bidi="ar-SA"/>
-      </w:rPr>
-    </w:rPrDefault>
-    <w:pPrDefault/>
-  </w:docDefaults>
-  <w:latentStyles w:defLockedState="0" w:defUIPriority="99" w:defSemiHidden="1" w:defUnhideWhenUsed="1" w:defQFormat="0" w:count="276">
-    <w:lsdException w:name="Normal" w:semiHidden="0" w:uiPriority="0" w:unhideWhenUsed="0" w:qFormat="1"/>
-    <w:lsdException w:name="heading 1" w:semiHidden="0" w:uiPriority="9" w:unhideWhenUsed="0" w:qFormat="1"/>
-    <w:lsdException w:name="heading 2" w:uiPriority="9" w:qFormat="1"/>
-    <w:lsdException w:name="heading 3" w:uiPriority="9" w:qFormat="1"/>
-    <w:lsdException w:name="heading 4" w:uiPriority="9" w:qFormat="1"/>
-    <w:lsdException w:name="heading 5" w:uiPriority="9" w:qFormat="1"/>
-    <w:lsdException w:name="heading 6" w:uiPriority="9" w:qFormat="1"/>
-    <w:lsdException w:name="heading 7" w:uiPriority="9" w:qFormat="1"/>
-    <w:lsdException w:name="heading 8" w:uiPriority="9" w:qFormat="1"/>
-    <w:lsdException w:name="heading 9" w:uiPriority="9" w:qFormat="1"/>
-    <w:lsdException w:name="toc 1" w:uiPriority="39"/>
-    <w:lsdException w:name="toc 2" w:uiPriority="39"/>
-    <w:lsdException w:name="toc 3" w:uiPriority="39"/>
-    <w:lsdException w:name="toc 4" w:uiPriority="39"/>
-    <w:lsdException w:name="toc 5" w:uiPriority="39"/>
-    <w:lsdException w:name="toc 6" w:uiPriority="39"/>
-    <w:lsdException w:name="toc 7" w:uiPriority="39"/>
-    <w:lsdException w:name="toc 8" w:uiPriority="39"/>
-    <w:lsdException w:name="toc 9" w:uiPriority="39"/>
-    <w:lsdException w:name="caption" w:uiPriority="35" w:qFormat="1"/>
-    <w:lsdException w:name="Title" w:semiHidden="0" w:uiPriority="10" w:unhideWhenUsed="0" w:qFormat="1"/>
-    <w:lsdException w:name="Default Paragraph Font" w:uiPriority="1"/>
-    <w:lsdException w:name="Subtitle" w:semiHidden="0" w:uiPriority="11" w:unhideWhenUsed="0" w:qFormat="1"/>
-    <w:lsdException w:name="Strong" w:semiHidden="0" w:uiPriority="22" w:unhideWhenUsed="0" w:qFormat="1"/>
-    <w:lsdException w:name="Emphasis" w:semiHidden="0" w:uiPriority="20" w:unhideWhenUsed="0" w:qFormat="1"/>
-    <w:lsdException w:name="Table Grid" w:semiHidden="0" w:uiPriority="59" w:unhideWhenUsed="0"/>
-    <w:lsdException w:name="Placeholder Text" w:unhideWhenUsed="0"/>
-    <w:lsdException w:name="No Spacing" w:semiHidden="0" w:uiPriority="1" w:unhideWhenUsed="0" w:qFormat="1"/>
-    <w:lsdException w:name="Light Shading" w:semiHidden="0" w:uiPriority="60" w:unhideWhenUsed="0"/>
-    <w:lsdException w:name="Light List" w:semiHidden="0" w:uiPriority="61" w:unhideWhenUsed="0"/>
-    <w:lsdException w:name="Light Grid" w:semiHidden="0" w:uiPriority="62" w:unhideWhenUsed="0"/>
-    <w:lsdException w:name="Medium Shading 1" w:semiHidden="0" w:uiPriority="63" w:unhideWhenUsed="0"/>
-    <w:lsdException w:name="Medium Shading 2" w:semiHidden="0" w:uiPriority="64" w:unhideWhenUsed="0"/>
-    <w:lsdException w:name="Medium List 1" w:semiHidden="0" w:uiPriority="65" w:unhideWhenUsed="0"/>
-    <w:lsdException w:name="Medium List 2" w:semiHidden="0" w:uiPriority="66" w:unhideWhenUsed="0"/>
-    <w:lsdException w:name="Medium Grid 1" w:semiHidden="0" w:uiPriority="67" w:unhideWhenUsed="0"/>
-    <w:lsdException w:name="Medium Grid 2" w:semiHidden="0" w:uiPriority="68" w:unhideWhenUsed="0"/>
-    <w:lsdException w:name="Medium Grid 3" w:semiHidden="0" w:uiPriority="69" w:unhideWhenUsed="0"/>
-    <w:lsdException w:name="Dark List" w:semiHidden="0" w:uiPriority="70" w:unhideWhenUsed="0"/>
-    <w:lsdException w:name="Colorful Shading" w:semiHidden="0" w:uiPriority="71" w:unhideWhenUsed="0"/>
-    <w:lsdException w:name="Colorful List" w:semiHidden="0" w:uiPriority="72" w:unhideWhenUsed="0"/>
-    <w:lsdException w:name="Colorful Grid" w:semiHidden="0" w:uiPriority="73" w:unhideWhenUsed="0"/>
-    <w:lsdException w:name="Light Shading Accent 1" w:semiHidden="0" w:uiPriority="60" w:unhideWhenUsed="0"/>
-    <w:lsdException w:name="Light List Accent 1" w:semiHidden="0" w:uiPriority="61" w:unhideWhenUsed="0"/>
-    <w:lsdException w:name="Light Grid Accent 1" w:semiHidden="0" w:uiPriority="62" w:unhideWhenUsed="0"/>
-    <w:lsdException w:name="Medium Shading 1 Accent 1" w:semiHidden="0" w:uiPriority="63" w:unhideWhenUsed="0"/>
-    <w:lsdException w:name="Medium Shading 2 Accent 1" w:semiHidden="0" w:uiPriority="64" w:unhideWhenUsed="0"/>
-    <w:lsdException w:name="Medium List 1 Accent 1" w:semiHidden="0" w:uiPriority="65" w:unhideWhenUsed="0"/>
-    <w:lsdException w:name="Revision" w:unhideWhenUsed="0"/>
-    <w:lsdException w:name="List Paragraph" w:semiHidden="0" w:uiPriority="34" w:unhideWhenUsed="0" w:qFormat="1"/>
-    <w:lsdException w:name="Quote" w:semiHidden="0" w:uiPriority="29" w:unhideWhenUsed="0" w:qFormat="1"/>
-    <w:lsdException w:name="Intense Quote" w:semiHidden="0" w:uiPriority="30" w:unhideWhenUsed="0" w:qFormat="1"/>
-    <w:lsdException w:name="Medium List 2 Accent 1" w:semiHidden="0" w:uiPriority="66" w:unhideWhenUsed="0"/>
-    <w:lsdException w:name="Medium Grid 1 Accent 1" w:semiHidden="0" w:uiPriority="67" w:unhideWhenUsed="0"/>
-    <w:lsdException w:name="Medium Grid 2 Accent 1" w:semiHidden="0" w:uiPriority="68" w:unhideWhenUsed="0"/>
-    <w:lsdException w:name="Medium Grid 3 Accent 1" w:semiHidden="0" w:uiPriority="69" w:unhideWhenUsed="0"/>
-    <w:lsdException w:name="Dark List Accent 1" w:semiHidden="0" w:uiPriority="70" w:unhideWhenUsed="0"/>
-    <w:lsdException w:name="Colorful Shading Accent 1" w:semiHidden="0" w:uiPriority="71" w:unhideWhenUsed="0"/>
-    <w:lsdException w:name="Colorful List Accent 1" w:semiHidden="0" w:uiPriority="72" w:unhideWhenUsed="0"/>
-    <w:lsdException w:name="Colorful Grid Accent 1" w:semiHidden="0" w:uiPriority="73" w:unhideWhenUsed="0"/>
-    <w:lsdException w:name="Light Shading Accent 2" w:semiHidden="0" w:uiPriority="60" w:unhideWhenUsed="0"/>
-    <w:lsdException w:name="Light List Accent 2" w:semiHidden="0" w:uiPriority="61" w:unhideWhenUsed="0"/>
-    <w:lsdException w:name="Light Grid Accent 2" w:semiHidden="0" w:uiPriority="62" w:unhideWhenUsed="0"/>
-    <w:lsdException w:name="Medium Shading 1 Accent 2" w:semiHidden="0" w:uiPriority="63" w:unhideWhenUsed="0"/>
-    <w:lsdException w:name="Medium Shading 2 Accent 2" w:semiHidden="0" w:uiPriority="64" w:unhideWhenUsed="0"/>
-    <w:lsdException w:name="Medium List 1 Accent 2" w:semiHidden="0" w:uiPriority="65" w:unhideWhenUsed="0"/>
-    <w:lsdException w:name="Medium List 2 Accent 2" w:semiHidden="0" w:uiPriority="66" w:unhideWhenUsed="0"/>
-    <w:lsdException w:name="Medium Grid 1 Accent 2" w:semiHidden="0" w:uiPriority="67" w:unhideWhenUsed="0"/>
-    <w:lsdException w:name="Medium Grid 2 Accent 2" w:semiHidden="0" w:uiPriority="68" w:unhideWhenUsed="0"/>
-    <w:lsdException w:name="Medium Grid 3 Accent 2" w:semiHidden="0" w:uiPriority="69" w:unhideWhenUsed="0"/>
-    <w:lsdException w:name="Dark List Accent 2" w:semiHidden="0" w:uiPriority="70" w:unhideWhenUsed="0"/>
-    <w:lsdException w:name="Colorful Shading Accent 2" w:semiHidden="0" w:uiPriority="71" w:unhideWhenUsed="0"/>
-    <w:lsdException w:name="Colorful List Accent 2" w:semiHidden="0" w:uiPriority="72" w:unhideWhenUsed="0"/>
-    <w:lsdException w:name="Colorful Grid Accent 2" w:semiHidden="0" w:uiPriority="73" w:unhideWhenUsed="0"/>
-    <w:lsdException w:name="Light Shading Accent 3" w:semiHidden="0" w:uiPriority="60" w:unhideWhenUsed="0"/>
-    <w:lsdException w:name="Light List Accent 3" w:semiHidden="0" w:uiPriority="61" w:unhideWhenUsed="0"/>
-    <w:lsdException w:name="Light Grid Accent 3" w:semiHidden="0" w:uiPriority="62" w:unhideWhenUsed="0"/>
-    <w:lsdException w:name="Medium Shading 1 Accent 3" w:semiHidden="0" w:uiPriority="63" w:unhideWhenUsed="0"/>
-    <w:lsdException w:name="Medium Shading 2 Accent 3" w:semiHidden="0" w:uiPriority="64" w:unhideWhenUsed="0"/>
-    <w:lsdException w:name="Medium List 1 Accent 3" w:semiHidden="0" w:uiPriority="65" w:unhideWhenUsed="0"/>
-    <w:lsdException w:name="Medium List 2 Accent 3" w:semiHidden="0" w:uiPriority="66" w:unhideWhenUsed="0"/>
-    <w:lsdException w:name="Medium Grid 1 Accent 3" w:semiHidden="0" w:uiPriority="67" w:unhideWhenUsed="0"/>
-    <w:lsdException w:name="Medium Grid 2 Accent 3" w:semiHidden="0" w:uiPriority="68" w:unhideWhenUsed="0"/>
-    <w:lsdException w:name="Medium Grid 3 Accent 3" w:semiHidden="0" w:uiPriority="69" w:unhideWhenUsed="0"/>
-    <w:lsdException w:name="Dark List Accent 3" w:semiHidden="0" w:uiPriority="70" w:unhideWhenUsed="0"/>
-    <w:lsdException w:name="Colorful Shading Accent 3" w:semiHidden="0" w:uiPriority="71" w:unhideWhenUsed="0"/>
-    <w:lsdException w:name="Colorful List Accent 3" w:semiHidden="0" w:uiPriority="72" w:unhideWhenUsed="0"/>
-    <w:lsdException w:name="Colorful Grid Accent 3" w:semiHidden="0" w:uiPriority="73" w:unhideWhenUsed="0"/>
-    <w:lsdException w:name="Light Shading Accent 4" w:semiHidden="0" w:uiPriority="60" w:unhideWhenUsed="0"/>
-    <w:lsdException w:name="Light List Accent 4" w:semiHidden="0" w:uiPriority="61" w:unhideWhenUsed="0"/>
-    <w:lsdException w:name="Light Grid Accent 4" w:semiHidden="0" w:uiPriority="62" w:unhideWhenUsed="0"/>
-    <w:lsdException w:name="Medium Shading 1 Accent 4" w:semiHidden="0" w:uiPriority="63" w:unhideWhenUsed="0"/>
-    <w:lsdException w:name="Medium Shading 2 Accent 4" w:semiHidden="0" w:uiPriority="64" w:unhideWhenUsed="0"/>
-    <w:lsdException w:name="Medium List 1 Accent 4" w:semiHidden="0" w:uiPriority="65" w:unhideWhenUsed="0"/>
-    <w:lsdException w:name="Medium List 2 Accent 4" w:semiHidden="0" w:uiPriority="66" w:unhideWhenUsed="0"/>
-    <w:lsdException w:name="Medium Grid 1 Accent 4" w:semiHidden="0" w:uiPriority="67" w:unhideWhenUsed="0"/>
-    <w:lsdException w:name="Medium Grid 2 Accent 4" w:semiHidden="0" w:uiPriority="68" w:unhideWhenUsed="0"/>
-    <w:lsdException w:name="Medium Grid 3 Accent 4" w:semiHidden="0" w:uiPriority="69" w:unhideWhenUsed="0"/>
-    <w:lsdException w:name="Dark List Accent 4" w:semiHidden="0" w:uiPriority="70" w:unhideWhenUsed="0"/>
-    <w:lsdException w:name="Colorful Shading Accent 4" w:semiHidden="0" w:uiPriority="71" w:unhideWhenUsed="0"/>
-    <w:lsdException w:name="Colorful List Accent 4" w:semiHidden="0" w:uiPriority="72" w:unhideWhenUsed="0"/>
-    <w:lsdException w:name="Colorful Grid Accent 4" w:semiHidden="0" w:uiPriority="73" w:unhideWhenUsed="0"/>
-    <w:lsdException w:name="Light Shading Accent 5" w:semiHidden="0" w:uiPriority="60" w:unhideWhenUsed="0"/>
-    <w:lsdException w:name="Light List Accent 5" w:semiHidden="0" w:uiPriority="61" w:unhideWhenUsed="0"/>
-    <w:lsdException w:name="Light Grid Accent 5" w:semiHidden="0" w:uiPriority="62" w:unhideWhenUsed="0"/>
-    <w:lsdException w:name="Medium Shading 1 Accent 5" w:semiHidden="0" w:uiPriority="63" w:unhideWhenUsed="0"/>
-    <w:lsdException w:name="Medium Shading 2 Accent 5" w:semiHidden="0" w:uiPriority="64" w:unhideWhenUsed="0"/>
-    <w:lsdException w:name="Medium List 1 Accent 5" w:semiHidden="0" w:uiPriority="65" w:unhideWhenUsed="0"/>
-    <w:lsdException w:name="Medium List 2 Accent 5" w:semiHidden="0" w:uiPriority="66" w:unhideWhenUsed="0"/>
-    <w:lsdException w:name="Medium Grid 1 Accent 5" w:semiHidden="0" w:uiPriority="67" w:unhideWhenUsed="0"/>
-    <w:lsdException w:name="Medium Grid 2 Accent 5" w:semiHidden="0" w:uiPriority="68" w:unhideWhenUsed="0"/>
-    <w:lsdException w:name="Medium Grid 3 Accent 5" w:semiHidden="0" w:uiPriority="69" w:unhideWhenUsed="0"/>
-    <w:lsdException w:name="Dark List Accent 5" w:semiHidden="0" w:uiPriority="70" w:unhideWhenUsed="0"/>
-    <w:lsdException w:name="Colorful Shading Accent 5" w:semiHidden="0" w:uiPriority="71" w:unhideWhenUsed="0"/>
-    <w:lsdException w:name="Colorful List Accent 5" w:semiHidden="0" w:uiPriority="72" w:unhideWhenUsed="0"/>
-    <w:lsdException w:name="Colorful Grid Accent 5" w:semiHidden="0" w:uiPriority="73" w:unhideWhenUsed="0"/>
-    <w:lsdException w:name="Light Shading Accent 6" w:semiHidden="0" w:uiPriority="60" w:unhideWhenUsed="0"/>
-    <w:lsdException w:name="Light List Accent 6" w:semiHidden="0" w:uiPriority="61" w:unhideWhenUsed="0"/>
-    <w:lsdException w:name="Light Grid Accent 6" w:semiHidden="0" w:uiPriority="62" w:unhideWhenUsed="0"/>
-    <w:lsdException w:name="Medium Shading 1 Accent 6" w:semiHidden="0" w:uiPriority="63" w:unhideWhenUsed="0"/>
-    <w:lsdException w:name="Medium Shading 2 Accent 6" w:semiHidden="0" w:uiPriority="64" w:unhideWhenUsed="0"/>
-    <w:lsdException w:name="Medium List 1 Accent 6" w:semiHidden="0" w:uiPriority="65" w:unhideWhenUsed="0"/>
-    <w:lsdException w:name="Medium List 2 Accent 6" w:semiHidden="0" w:uiPriority="66" w:unhideWhenUsed="0"/>
-    <w:lsdException w:name="Medium Grid 1 Accent 6" w:semiHidden="0" w:uiPriority="67" w:unhideWhenUsed="0"/>
-    <w:lsdException w:name="Medium Grid 2 Accent 6" w:semiHidden="0" w:uiPriority="68" w:unhideWhenUsed="0"/>
-    <w:lsdException w:name="Medium Grid 3 Accent 6" w:semiHidden="0" w:uiPriority="69" w:unhideWhenUsed="0"/>
-    <w:lsdException w:name="Dark List Accent 6" w:semiHidden="0" w:uiPriority="70" w:unhideWhenUsed="0"/>
-    <w:lsdException w:name="Colorful Shading Accent 6" w:semiHidden="0" w:uiPriority="71" w:unhideWhenUsed="0"/>
-    <w:lsdException w:name="Colorful List Accent 6" w:semiHidden="0" w:uiPriority="72" w:unhideWhenUsed="0"/>
-    <w:lsdException w:name="Colorful Grid Accent 6" w:semiHidden="0" w:uiPriority="73" w:unhideWhenUsed="0"/>
-    <w:lsdException w:name="Subtle Emphasis" w:semiHidden="0" w:uiPriority="19" w:unhideWhenUsed="0" w:qFormat="1"/>
-    <w:lsdException w:name="Intense Emphasis" w:semiHidden="0" w:uiPriority="21" w:unhideWhenUsed="0" w:qFormat="1"/>
-    <w:lsdException w:name="Subtle Reference" w:semiHidden="0" w:uiPriority="31" w:unhideWhenUsed="0" w:qFormat="1"/>
-    <w:lsdException w:name="Intense Reference" w:semiHidden="0" w:uiPriority="32" w:unhideWhenUsed="0" w:qFormat="1"/>
-    <w:lsdException w:name="Book Title" w:semiHidden="0" w:uiPriority="33" w:unhideWhenUsed="0" w:qFormat="1"/>
-    <w:lsdException w:name="Bibliography" w:uiPriority="37"/>
-    <w:lsdException w:name="TOC Heading" w:uiPriority="39" w:qFormat="1"/>
+  <w:latentStyles w:defLockedState="0" w:defUIPriority="99" w:defSemiHidden="0" w:defUnhideWhenUsed="0" w:defQFormat="0" w:count="371">
+    <w:lsdException w:name="Normal" w:uiPriority="0" w:qFormat="1"/>
+    <w:lsdException w:name="heading 1" w:uiPriority="9" w:qFormat="1"/>
+    <w:lsdException w:name="heading 2" w:semiHidden="1" w:uiPriority="9" w:unhideWhenUsed="1" w:qFormat="1"/>
+    <w:lsdException w:name="heading 3" w:semiHidden="1" w:uiPriority="9" w:unhideWhenUsed="1" w:qFormat="1"/>
+    <w:lsdException w:name="heading 4" w:semiHidden="1" w:uiPriority="9" w:unhideWhenUsed="1" w:qFormat="1"/>
+    <w:lsdException w:name="heading 5" w:semiHidden="1" w:uiPriority="9" w:unhideWhenUsed="1" w:qFormat="1"/>
+    <w:lsdException w:name="heading 6" w:semiHidden="1" w:uiPriority="9" w:unhideWhenUsed="1" w:qFormat="1"/>
+    <w:lsdException w:name="heading 7" w:semiHidden="1" w:uiPriority="9" w:unhideWhenUsed="1" w:qFormat="1"/>
+    <w:lsdException w:name="heading 8" w:semiHidden="1" w:uiPriority="9" w:unhideWhenUsed="1" w:qFormat="1"/>
+    <w:lsdException w:name="heading 9" w:semiHidden="1" w:uiPriority="9" w:unhideWhenUsed="1" w:qFormat="1"/>
+    <w:lsdException w:name="index 1" w:semiHidden="1" w:unhideWhenUsed="1"/>
+    <w:lsdException w:name="index 2" w:semiHidden="1" w:unhideWhenUsed="1"/>
+    <w:lsdException w:name="index 3" w:semiHidden="1" w:unhideWhenUsed="1"/>
+    <w:lsdException w:name="index 4" w:semiHidden="1" w:unhideWhenUsed="1"/>
+    <w:lsdException w:name="index 5" w:semiHidden="1" w:unhideWhenUsed="1"/>
+    <w:lsdException w:name="index 6" w:semiHidden="1" w:unhideWhenUsed="1"/>
+    <w:lsdException w:name="index 7" w:semiHidden="1" w:unhideWhenUsed="1"/>
+    <w:lsdException w:name="index 8" w:semiHidden="1" w:unhideWhenUsed="1"/>
+    <w:lsdException w:name="index 9" w:semiHidden="1" w:unhideWhenUsed="1"/>
+    <w:lsdException w:name="toc 1" w:semiHidden="1" w:uiPriority="39" w:unhideWhenUsed="1"/>
+    <w:lsdException w:name="toc 2" w:semiHidden="1" w:uiPriority="39" w:unhideWhenUsed="1"/>
+    <w:lsdException w:name="toc 3" w:semiHidden="1" w:uiPriority="39" w:unhideWhenUsed="1"/>
+    <w:lsdException w:name="toc 4" w:semiHidden="1" w:uiPriority="39" w:unhideWhenUsed="1"/>
+    <w:lsdException w:name="toc 5" w:semiHidden="1" w:uiPriority="39" w:unhideWhenUsed="1"/>
+    <w:lsdException w:name="toc 6" w:semiHidden="1" w:uiPriority="39" w:unhideWhenUsed="1"/>
+    <w:lsdException w:name="toc 7" w:semiHidden="1" w:uiPriority="39" w:unhideWhenUsed="1"/>
+    <w:lsdException w:name="toc 8" w:semiHidden="1" w:uiPriority="39" w:unhideWhenUsed="1"/>
+    <w:lsdException w:name="toc 9" w:semiHidden="1" w:uiPriority="39" w:unhideWhenUsed="1"/>
+    <w:lsdException w:name="Normal Indent" w:semiHidden="1" w:unhideWhenUsed="1"/>
+    <w:lsdException w:name="footnote text" w:semiHidden="1" w:unhideWhenUsed="1"/>
+    <w:lsdException w:name="annotation text" w:semiHidden="1" w:unhideWhenUsed="1"/>
+    <w:lsdException w:name="header" w:semiHidden="1" w:unhideWhenUsed="1"/>
+    <w:lsdException w:name="footer" w:semiHidden="1" w:unhideWhenUsed="1"/>
+    <w:lsdException w:name="index heading" w:semiHidden="1" w:unhideWhenUsed="1"/>
+    <w:lsdException w:name="caption" w:semiHidden="1" w:uiPriority="35" w:unhideWhenUsed="1" w:qFormat="1"/>
+    <w:lsdException w:name="table of figures" w:semiHidden="1" w:unhideWhenUsed="1"/>
+    <w:lsdException w:name="envelope address" w:semiHidden="1" w:unhideWhenUsed="1"/>
+    <w:lsdException w:name="envelope return" w:semiHidden="1" w:unhideWhenUsed="1"/>
+    <w:lsdException w:name="footnote reference" w:semiHidden="1" w:unhideWhenUsed="1"/>
+    <w:lsdException w:name="annotation reference" w:semiHidden="1" w:unhideWhenUsed="1"/>
+    <w:lsdException w:name="line number" w:semiHidden="1" w:unhideWhenUsed="1"/>
+    <w:lsdException w:name="page number" w:semiHidden="1" w:unhideWhenUsed="1"/>
+    <w:lsdException w:name="endnote reference" w:semiHidden="1" w:unhideWhenUsed="1"/>
+    <w:lsdException w:name="endnote text" w:semiHidden="1" w:unhideWhenUsed="1"/>
+    <w:lsdException w:name="table of authorities" w:semiHidden="1" w:unhideWhenUsed="1"/>
+    <w:lsdException w:name="macro" w:semiHidden="1" w:unhideWhenUsed="1"/>
+    <w:lsdException w:name="toa heading" w:semiHidden="1" w:unhideWhenUsed="1"/>
+    <w:lsdException w:name="List" w:semiHidden="1" w:unhideWhenUsed="1"/>
+    <w:lsdException w:name="List Bullet" w:semiHidden="1" w:unhideWhenUsed="1"/>
+    <w:lsdException w:name="List Number" w:semiHidden="1" w:unhideWhenUsed="1"/>
+    <w:lsdException w:name="List 2" w:semiHidden="1" w:unhideWhenUsed="1"/>
+    <w:lsdException w:name="List 3" w:semiHidden="1" w:unhideWhenUsed="1"/>
+    <w:lsdException w:name="List 4" w:semiHidden="1" w:unhideWhenUsed="1"/>
+    <w:lsdException w:name="List 5" w:semiHidden="1" w:unhideWhenUsed="1"/>
+    <w:lsdException w:name="List Bullet 2" w:semiHidden="1" w:unhideWhenUsed="1"/>
+    <w:lsdException w:name="List Bullet 3" w:semiHidden="1" w:unhideWhenUsed="1"/>
+    <w:lsdException w:name="List Bullet 4" w:semiHidden="1" w:unhideWhenUsed="1"/>
+    <w:lsdException w:name="List Bullet 5" w:semiHidden="1" w:unhideWhenUsed="1"/>
+    <w:lsdException w:name="List Number 2" w:semiHidden="1" w:unhideWhenUsed="1"/>
+    <w:lsdException w:name="List Number 3" w:semiHidden="1" w:unhideWhenUsed="1"/>
+    <w:lsdException w:name="List Number 4" w:semiHidden="1" w:unhideWhenUsed="1"/>
+    <w:lsdException w:name="List Number 5" w:semiHidden="1" w:unhideWhenUsed="1"/>
+    <w:lsdException w:name="Title" w:uiPriority="10" w:qFormat="1"/>
+    <w:lsdException w:name="Closing" w:semiHidden="1" w:unhideWhenUsed="1"/>
+    <w:lsdException w:name="Signature" w:semiHidden="1" w:unhideWhenUsed="1"/>
+    <w:lsdException w:name="Default Paragraph Font" w:semiHidden="1" w:uiPriority="1" w:unhideWhenUsed="1"/>
+    <w:lsdException w:name="Body Text" w:semiHidden="1" w:unhideWhenUsed="1"/>
+    <w:lsdException w:name="Body Text Indent" w:semiHidden="1" w:unhideWhenUsed="1"/>
+    <w:lsdException w:name="List Continue" w:semiHidden="1" w:unhideWhenUsed="1"/>
+    <w:lsdException w:name="List Continue 2" w:semiHidden="1" w:unhideWhenUsed="1"/>
+    <w:lsdException w:name="List Continue 3" w:semiHidden="1" w:unhideWhenUsed="1"/>
+    <w:lsdException w:name="List Continue 4" w:semiHidden="1" w:unhideWhenUsed="1"/>
+    <w:lsdException w:name="List Continue 5" w:semiHidden="1" w:unhideWhenUsed="1"/>
+    <w:lsdException w:name="Message Header" w:semiHidden="1" w:unhideWhenUsed="1"/>
+    <w:lsdException w:name="Subtitle" w:uiPriority="11" w:qFormat="1"/>
+    <w:lsdException w:name="Salutation" w:semiHidden="1" w:unhideWhenUsed="1"/>
+    <w:lsdException w:name="Date" w:semiHidden="1" w:unhideWhenUsed="1"/>
+    <w:lsdException w:name="Body Text First Indent" w:semiHidden="1" w:unhideWhenUsed="1"/>
+    <w:lsdException w:name="Body Text First Indent 2" w:semiHidden="1" w:unhideWhenUsed="1"/>
+    <w:lsdException w:name="Note Heading" w:semiHidden="1" w:unhideWhenUsed="1"/>
+    <w:lsdException w:name="Body Text 2" w:semiHidden="1" w:unhideWhenUsed="1"/>
+    <w:lsdException w:name="Body Text 3" w:semiHidden="1" w:unhideWhenUsed="1"/>
+    <w:lsdException w:name="Body Text Indent 2" w:semiHidden="1" w:unhideWhenUsed="1"/>
+    <w:lsdException w:name="Body Text Indent 3" w:semiHidden="1" w:unhideWhenUsed="1"/>
+    <w:lsdException w:name="Block Text" w:semiHidden="1" w:unhideWhenUsed="1"/>
+    <w:lsdException w:name="Hyperlink" w:semiHidden="1" w:unhideWhenUsed="1"/>
+    <w:lsdException w:name="FollowedHyperlink" w:semiHidden="1" w:unhideWhenUsed="1"/>
+    <w:lsdException w:name="Strong" w:uiPriority="22" w:qFormat="1"/>
+    <w:lsdException w:name="Emphasis" w:uiPriority="20" w:qFormat="1"/>
+    <w:lsdException w:name="Document Map" w:semiHidden="1" w:unhideWhenUsed="1"/>
+    <w:lsdException w:name="Plain Text" w:semiHidden="1" w:unhideWhenUsed="1"/>
+    <w:lsdException w:name="E-mail Signature" w:semiHidden="1" w:unhideWhenUsed="1"/>
+    <w:lsdException w:name="HTML Top of Form" w:semiHidden="1" w:unhideWhenUsed="1"/>
+    <w:lsdException w:name="HTML Bottom of Form" w:semiHidden="1" w:unhideWhenUsed="1"/>
+    <w:lsdException w:name="Normal (Web)" w:semiHidden="1" w:unhideWhenUsed="1"/>
+    <w:lsdException w:name="HTML Acronym" w:semiHidden="1" w:unhideWhenUsed="1"/>
+    <w:lsdException w:name="HTML Address" w:semiHidden="1" w:unhideWhenUsed="1"/>
+    <w:lsdException w:name="HTML Cite" w:semiHidden="1" w:unhideWhenUsed="1"/>
+    <w:lsdException w:name="HTML Code" w:semiHidden="1" w:unhideWhenUsed="1"/>
+    <w:lsdException w:name="HTML Definition" w:semiHidden="1" w:unhideWhenUsed="1"/>
+    <w:lsdException w:name="HTML Keyboard" w:semiHidden="1" w:unhideWhenUsed="1"/>
+    <w:lsdException w:name="HTML Preformatted" w:semiHidden="1" w:unhideWhenUsed="1"/>
+    <w:lsdException w:name="HTML Sample" w:semiHidden="1" w:unhideWhenUsed="1"/>
+    <w:lsdException w:name="HTML Typewriter" w:semiHidden="1" w:unhideWhenUsed="1"/>
+    <w:lsdException w:name="HTML Variable" w:semiHidden="1" w:unhideWhenUsed="1"/>
+    <w:lsdException w:name="Normal Table" w:semiHidden="1" w:unhideWhenUsed="1"/>
+    <w:lsdException w:name="annotation subject" w:semiHidden="1" w:unhideWhenUsed="1"/>
+    <w:lsdException w:name="No List" w:semiHidden="1" w:unhideWhenUsed="1"/>
+    <w:lsdException w:name="Outline List 1" w:semiHidden="1" w:unhideWhenUsed="1"/>
+    <w:lsdException w:name="Outline List 2" w:semiHidden="1" w:unhideWhenUsed="1"/>
+    <w:lsdException w:name="Outline List 3" w:semiHidden="1" w:unhideWhenUsed="1"/>
+    <w:lsdException w:name="Table Simple 1" w:semiHidden="1" w:unhideWhenUsed="1"/>
+    <w:lsdException w:name="Table Simple 2" w:semiHidden="1" w:unhideWhenUsed="1"/>
+    <w:lsdException w:name="Table Simple 3" w:semiHidden="1" w:unhideWhenUsed="1"/>
+    <w:lsdException w:name="Table Classic 1" w:semiHidden="1" w:unhideWhenUsed="1"/>
+    <w:lsdException w:name="Table Classic 2" w:semiHidden="1" w:unhideWhenUsed="1"/>
+    <w:lsdException w:name="Table Classic 3" w:semiHidden="1" w:unhideWhenUsed="1"/>
+    <w:lsdException w:name="Table Classic 4" w:semiHidden="1" w:unhideWhenUsed="1"/>
+    <w:lsdException w:name="Table Colorful 1" w:semiHidden="1" w:unhideWhenUsed="1"/>
+    <w:lsdException w:name="Table Colorful 2" w:semiHidden="1" w:unhideWhenUsed="1"/>
+    <w:lsdException w:name="Table Colorful 3" w:semiHidden="1" w:unhideWhenUsed="1"/>
+    <w:lsdException w:name="Table Columns 1" w:semiHidden="1" w:unhideWhenUsed="1"/>
+    <w:lsdException w:name="Table Columns 2" w:semiHidden="1" w:unhideWhenUsed="1"/>
+    <w:lsdException w:name="Table Columns 3" w:semiHidden="1" w:unhideWhenUsed="1"/>
+    <w:lsdException w:name="Table Columns 4" w:semiHidden="1" w:unhideWhenUsed="1"/>
+    <w:lsdException w:name="Table Columns 5" w:semiHidden="1" w:unhideWhenUsed="1"/>
+    <w:lsdException w:name="Table Grid 1" w:semiHidden="1" w:unhideWhenUsed="1"/>
+    <w:lsdException w:name="Table Grid 2" w:semiHidden="1" w:unhideWhenUsed="1"/>
+    <w:lsdException w:name="Table Grid 3" w:semiHidden="1" w:unhideWhenUsed="1"/>
+    <w:lsdException w:name="Table Grid 4" w:semiHidden="1" w:unhideWhenUsed="1"/>
+    <w:lsdException w:name="Table Grid 5" w:semiHidden="1" w:unhideWhenUsed="1"/>
+    <w:lsdException w:name="Table Grid 6" w:semiHidden="1" w:unhideWhenUsed="1"/>
+    <w:lsdException w:name="Table Grid 7" w:semiHidden="1" w:unhideWhenUsed="1"/>
+    <w:lsdException w:name="Table Grid 8" w:semiHidden="1" w:unhideWhenUsed="1"/>
+    <w:lsdException w:name="Table List 1" w:semiHidden="1" w:unhideWhenUsed="1"/>
+    <w:lsdException w:name="Table List 2" w:semiHidden="1" w:unhideWhenUsed="1"/>
+    <w:lsdException w:name="Table List 3" w:semiHidden="1" w:unhideWhenUsed="1"/>
+    <w:lsdException w:name="Table List 4" w:semiHidden="1" w:unhideWhenUsed="1"/>
+    <w:lsdException w:name="Table List 5" w:semiHidden="1" w:unhideWhenUsed="1"/>
+    <w:lsdException w:name="Table List 6" w:semiHidden="1" w:unhideWhenUsed="1"/>
+    <w:lsdException w:name="Table List 7" w:semiHidden="1" w:unhideWhenUsed="1"/>
+    <w:lsdException w:name="Table List 8" w:semiHidden="1" w:unhideWhenUsed="1"/>
+    <w:lsdException w:name="Table 3D effects 1" w:semiHidden="1" w:unhideWhenUsed="1"/>
+    <w:lsdException w:name="Table 3D effects 2" w:semiHidden="1" w:unhideWhenUsed="1"/>
+    <w:lsdException w:name="Table 3D effects 3" w:semiHidden="1" w:unhideWhenUsed="1"/>
+    <w:lsdException w:name="Table Contemporary" w:semiHidden="1" w:unhideWhenUsed="1"/>
+    <w:lsdException w:name="Table Elegant" w:semiHidden="1" w:unhideWhenUsed="1"/>
+    <w:lsdException w:name="Table Professional" w:semiHidden="1" w:unhideWhenUsed="1"/>
+    <w:lsdException w:name="Table Subtle 1" w:semiHidden="1" w:unhideWhenUsed="1"/>
+    <w:lsdException w:name="Table Subtle 2" w:semiHidden="1" w:unhideWhenUsed="1"/>
+    <w:lsdException w:name="Table Web 1" w:semiHidden="1" w:unhideWhenUsed="1"/>
+    <w:lsdException w:name="Table Web 2" w:semiHidden="1" w:unhideWhenUsed="1"/>
+    <w:lsdException w:name="Table Web 3" w:semiHidden="1" w:unhideWhenUsed="1"/>
+    <w:lsdException w:name="Balloon Text" w:semiHidden="1" w:unhideWhenUsed="1"/>
+    <w:lsdException w:name="Table Grid" w:uiPriority="59"/>
+    <w:lsdException w:name="Table Theme" w:semiHidden="1" w:unhideWhenUsed="1"/>
+    <w:lsdException w:name="Placeholder Text" w:semiHidden="1"/>
+    <w:lsdException w:name="No Spacing" w:uiPriority="1" w:qFormat="1"/>
+    <w:lsdException w:name="Light Shading" w:uiPriority="60"/>
+    <w:lsdException w:name="Light List" w:uiPriority="61"/>
+    <w:lsdException w:name="Light Grid" w:uiPriority="62"/>
+    <w:lsdException w:name="Medium Shading 1" w:uiPriority="63"/>
+    <w:lsdException w:name="Medium Shading 2" w:uiPriority="64"/>
+    <w:lsdException w:name="Medium List 1" w:uiPriority="65"/>
+    <w:lsdException w:name="Medium List 2" w:uiPriority="66"/>
+    <w:lsdException w:name="Medium Grid 1" w:uiPriority="67"/>
+    <w:lsdException w:name="Medium Grid 2" w:uiPriority="68"/>
+    <w:lsdException w:name="Medium Grid 3" w:uiPriority="69"/>
+    <w:lsdException w:name="Dark List" w:uiPriority="70"/>
+    <w:lsdException w:name="Colorful Shading" w:uiPriority="71"/>
+    <w:lsdException w:name="Colorful List" w:uiPriority="72"/>
+    <w:lsdException w:name="Colorful Grid" w:uiPriority="73"/>
+    <w:lsdException w:name="Light Shading Accent 1" w:uiPriority="60"/>
+    <w:lsdException w:name="Light List Accent 1" w:uiPriority="61"/>
+    <w:lsdException w:name="Light Grid Accent 1" w:uiPriority="62"/>
+    <w:lsdException w:name="Medium Shading 1 Accent 1" w:uiPriority="63"/>
+    <w:lsdException w:name="Medium Shading 2 Accent 1" w:uiPriority="64"/>
+    <w:lsdException w:name="Medium List 1 Accent 1" w:uiPriority="65"/>
+    <w:lsdException w:name="Revision" w:semiHidden="1"/>
+    <w:lsdException w:name="List Paragraph" w:uiPriority="34" w:qFormat="1"/>
+    <w:lsdException w:name="Quote" w:uiPriority="29" w:qFormat="1"/>
+    <w:lsdException w:name="Intense Quote" w:uiPriority="30" w:qFormat="1"/>
+    <w:lsdException w:name="Medium List 2 Accent 1" w:uiPriority="66"/>
+    <w:lsdException w:name="Medium Grid 1 Accent 1" w:uiPriority="67"/>
+    <w:lsdException w:name="Medium Grid 2 Accent 1" w:uiPriority="68"/>
+    <w:lsdException w:name="Medium Grid 3 Accent 1" w:uiPriority="69"/>
+    <w:lsdException w:name="Dark List Accent 1" w:uiPriority="70"/>
+    <w:lsdException w:name="Colorful Shading Accent 1" w:uiPriority="71"/>
+    <w:lsdException w:name="Colorful List Accent 1" w:uiPriority="72"/>
+    <w:lsdException w:name="Colorful Grid Accent 1" w:uiPriority="73"/>
+    <w:lsdException w:name="Light Shading Accent 2" w:uiPriority="60"/>
+    <w:lsdException w:name="Light List Accent 2" w:uiPriority="61"/>
+    <w:lsdException w:name="Light Grid Accent 2" w:uiPriority="62"/>
+    <w:lsdException w:name="Medium Shading 1 Accent 2" w:uiPriority="63"/>
+    <w:lsdException w:name="Medium Shading 2 Accent 2" w:uiPriority="64"/>
+    <w:lsdException w:name="Medium List 1 Accent 2" w:uiPriority="65"/>
+    <w:lsdException w:name="Medium List 2 Accent 2" w:uiPriority="66"/>
+    <w:lsdException w:name="Medium Grid 1 Accent 2" w:uiPriority="67"/>
+    <w:lsdException w:name="Medium Grid 2 Accent 2" w:uiPriority="68"/>
+    <w:lsdException w:name="Medium Grid 3 Accent 2" w:uiPriority="69"/>
+    <w:lsdException w:name="Dark List Accent 2" w:uiPriority="70"/>
+    <w:lsdException w:name="Colorful Shading Accent 2" w:uiPriority="71"/>
+    <w:lsdException w:name="Colorful List Accent 2" w:uiPriority="72"/>
+    <w:lsdException w:name="Colorful Grid Accent 2" w:uiPriority="73"/>
+    <w:lsdException w:name="Light Shading Accent 3" w:uiPriority="60"/>
+    <w:lsdException w:name="Light List Accent 3" w:uiPriority="61"/>
+    <w:lsdException w:name="Light Grid Accent 3" w:uiPriority="62"/>
+    <w:lsdException w:name="Medium Shading 1 Accent 3" w:uiPriority="63"/>
+    <w:lsdException w:name="Medium Shading 2 Accent 3" w:uiPriority="64"/>
+    <w:lsdException w:name="Medium List 1 Accent 3" w:uiPriority="65"/>
+    <w:lsdException w:name="Medium List 2 Accent 3" w:uiPriority="66"/>
+    <w:lsdException w:name="Medium Grid 1 Accent 3" w:uiPriority="67"/>
+    <w:lsdException w:name="Medium Grid 2 Accent 3" w:uiPriority="68"/>
+    <w:lsdException w:name="Medium Grid 3 Accent 3" w:uiPriority="69"/>
+    <w:lsdException w:name="Dark List Accent 3" w:uiPriority="70"/>
+    <w:lsdException w:name="Colorful Shading Accent 3" w:uiPriority="71"/>
+    <w:lsdException w:name="Colorful List Accent 3" w:uiPriority="72"/>
+    <w:lsdException w:name="Colorful Grid Accent 3" w:uiPriority="73"/>
+    <w:lsdException w:name="Light Shading Accent 4" w:uiPriority="60"/>
+    <w:lsdException w:name="Light List Accent 4" w:uiPriority="61"/>
+    <w:lsdException w:name="Light Grid Accent 4" w:uiPriority="62"/>
+    <w:lsdException w:name="Medium Shading 1 Accent 4" w:uiPriority="63"/>
+    <w:lsdException w:name="Medium Shading 2 Accent 4" w:uiPriority="64"/>
+    <w:lsdException w:name="Medium List 1 Accent 4" w:uiPriority="65"/>
+    <w:lsdException w:name="Medium List 2 Accent 4" w:uiPriority="66"/>
+    <w:lsdException w:name="Medium Grid 1 Accent 4" w:uiPriority="67"/>
+    <w:lsdException w:name="Medium Grid 2 Accent 4" w:uiPriority="68"/>
+    <w:lsdException w:name="Medium Grid 3 Accent 4" w:uiPriority="69"/>
+    <w:lsdException w:name="Dark List Accent 4" w:uiPriority="70"/>
+    <w:lsdException w:name="Colorful Shading Accent 4" w:uiPriority="71"/>
+    <w:lsdException w:name="Colorful List Accent 4" w:uiPriority="72"/>
+    <w:lsdException w:name="Colorful Grid Accent 4" w:uiPriority="73"/>
+    <w:lsdException w:name="Light Shading Accent 5" w:uiPriority="60"/>
+    <w:lsdException w:name="Light List Accent 5" w:uiPriority="61"/>
+    <w:lsdException w:name="Light Grid Accent 5" w:uiPriority="62"/>
+    <w:lsdException w:name="Medium Shading 1 Accent 5" w:uiPriority="63"/>
+    <w:lsdException w:name="Medium Shading 2 Accent 5" w:uiPriority="64"/>
+    <w:lsdException w:name="Medium List 1 Accent 5" w:uiPriority="65"/>
+    <w:lsdException w:name="Medium List 2 Accent 5" w:uiPriority="66"/>
+    <w:lsdException w:name="Medium Grid 1 Accent 5" w:uiPriority="67"/>
+    <w:lsdException w:name="Medium Grid 2 Accent 5" w:uiPriority="68"/>
+    <w:lsdException w:name="Medium Grid 3 Accent 5" w:uiPriority="69"/>
+    <w:lsdException w:name="Dark List Accent 5" w:uiPriority="70"/>
+    <w:lsdException w:name="Colorful Shading Accent 5" w:uiPriority="71"/>
+    <w:lsdException w:name="Colorful List Accent 5" w:uiPriority="72"/>
+    <w:lsdException w:name="Colorful Grid Accent 5" w:uiPriority="73"/>
+    <w:lsdException w:name="Light Shading Accent 6" w:uiPriority="60"/>
+    <w:lsdException w:name="Light List Accent 6" w:uiPriority="61"/>
+    <w:lsdException w:name="Light Grid Accent 6" w:uiPriority="62"/>
+    <w:lsdException w:name="Medium Shading 1 Accent 6" w:uiPriority="63"/>
+    <w:lsdException w:name="Medium Shading 2 Accent 6" w:uiPriority="64"/>
+    <w:lsdException w:name="Medium List 1 Accent 6" w:uiPriority="65"/>
+    <w:lsdException w:name="Medium List 2 Accent 6" w:uiPriority="66"/>
+    <w:lsdException w:name="Medium Grid 1 Accent 6" w:uiPriority="67"/>
+    <w:lsdException w:name="Medium Grid 2 Accent 6" w:uiPriority="68"/>
+    <w:lsdException w:name="Medium Grid 3 Accent 6" w:uiPriority="69"/>
+    <w:lsdException w:name="Dark List Accent 6" w:uiPriority="70"/>
+    <w:lsdException w:name="Colorful Shading Accent 6" w:uiPriority="71"/>
+    <w:lsdException w:name="Colorful List Accent 6" w:uiPriority="72"/>
+    <w:lsdException w:name="Colorful Grid Accent 6" w:uiPriority="73"/>
+    <w:lsdException w:name="Subtle Emphasis" w:uiPriority="19" w:qFormat="1"/>
+    <w:lsdException w:name="Intense Emphasis" w:uiPriority="21" w:qFormat="1"/>
+    <w:lsdException w:name="Subtle Reference" w:uiPriority="31" w:qFormat="1"/>
+    <w:lsdException w:name="Intense Reference" w:uiPriority="32" w:qFormat="1"/>
+    <w:lsdException w:name="Book Title" w:uiPriority="33" w:qFormat="1"/>
+    <w:lsdException w:name="Bibliography" w:semiHidden="1" w:uiPriority="37" w:unhideWhenUsed="1"/>
+    <w:lsdException w:name="TOC Heading" w:semiHidden="1" w:uiPriority="39" w:unhideWhenUsed="1" w:qFormat="1"/>
+    <w:lsdException w:name="Grid Table 4" w:uiPriority="49"/>
+    <w:lsdException w:name="Grid Table 5 Dark" w:uiPriority="50"/>
+    <w:lsdException w:name="Grid Table 6 Colorful" w:uiPriority="51"/>
+    <w:lsdException w:name="Grid Table 7 Colorful" w:uiPriority="52"/>
+    <w:lsdException w:name="Grid Table 1 Light Accent 1" w:uiPriority="46"/>
+    <w:lsdException w:name="Grid Table 2 Accent 1" w:uiPriority="47"/>
+    <w:lsdException w:name="Grid Table 3 Accent 1" w:uiPriority="48"/>
+    <w:lsdException w:name="Grid Table 4 Accent 1" w:uiPriority="49"/>
+    <w:lsdException w:name="Grid Table 5 Dark Accent 1" w:uiPriority="50"/>
+    <w:lsdException w:name="Grid Table 6 Colorful Accent 1" w:uiPriority="51"/>
+    <w:lsdException w:name="Grid Table 7 Colorful Accent 1" w:uiPriority="52"/>
+    <w:lsdException w:name="Grid Table 1 Light Accent 2" w:uiPriority="46"/>
+    <w:lsdException w:name="Grid Table 2 Accent 2" w:uiPriority="47"/>
+    <w:lsdException w:name="Grid Table 3 Accent 2" w:uiPriority="48"/>
+    <w:lsdException w:name="Grid Table 4 Accent 2" w:uiPriority="49"/>
+    <w:lsdException w:name="Grid Table 5 Dark Accent 2" w:uiPriority="50"/>
+    <w:lsdException w:name="Grid Table 6 Colorful Accent 2" w:uiPriority="51"/>
+    <w:lsdException w:name="Grid Table 7 Colorful Accent 2" w:uiPriority="52"/>
+    <w:lsdException w:name="Grid Table 1 Light Accent 3" w:uiPriority="46"/>
+    <w:lsdException w:name="Grid Table 2 Accent 3" w:uiPriority="47"/>
+    <w:lsdException w:name="Grid Table 3 Accent 3" w:uiPriority="48"/>
+    <w:lsdException w:name="Grid Table 4 Accent 3" w:uiPriority="49"/>
+    <w:lsdException w:name="Grid Table 5 Dark Accent 3" w:uiPriority="50"/>
+    <w:lsdException w:name="Grid Table 6 Colorful Accent 3" w:uiPriority="51"/>
+    <w:lsdException w:name="Grid Table 7 Colorful Accent 3" w:uiPriority="52"/>
+    <w:lsdException w:name="Grid Table 1 Light Accent 4" w:uiPriority="46"/>
+    <w:lsdException w:name="Grid Table 2 Accent 4" w:uiPriority="47"/>
+    <w:lsdException w:name="Grid Table 3 Accent 4" w:uiPriority="48"/>
+    <w:lsdException w:name="Grid Table 4 Accent 4" w:uiPriority="49"/>
+    <w:lsdException w:name="Grid Table 5 Dark Accent 4" w:uiPriority="50"/>
+    <w:lsdException w:name="Grid Table 6 Colorful Accent 4" w:uiPriority="51"/>
+    <w:lsdException w:name="Grid Table 7 Colorful Accent 4" w:uiPriority="52"/>
+    <w:lsdException w:name="Grid Table 1 Light Accent 5" w:uiPriority="46"/>
+    <w:lsdException w:name="Grid Table 2 Accent 5" w:uiPriority="47"/>
+    <w:lsdException w:name="Grid Table 3 Accent 5" w:uiPriority="48"/>
+    <w:lsdException w:name="Grid Table 4 Accent 5" w:uiPriority="49"/>
+    <w:lsdException w:name="Grid Table 5 Dark Accent 5" w:uiPriority="50"/>
+    <w:lsdException w:name="Grid Table 6 Colorful Accent 5" w:uiPriority="51"/>
+    <w:lsdException w:name="Grid Table 7 Colorful Accent 5" w:uiPriority="52"/>
+    <w:lsdException w:name="Grid Table 1 Light Accent 6" w:uiPriority="46"/>
+    <w:lsdException w:name="Grid Table 2 Accent 6" w:uiPriority="47"/>
+    <w:lsdException w:name="Grid Table 3 Accent 6" w:uiPriority="48"/>
+    <w:lsdException w:name="Grid Table 4 Accent 6" w:uiPriority="49"/>
+    <w:lsdException w:name="Grid Table 5 Dark Accent 6" w:uiPriority="50"/>
+    <w:lsdException w:name="Grid Table 6 Colorful Accent 6" w:uiPriority="51"/>
+    <w:lsdException w:name="Grid Table 7 Colorful Accent 6" w:uiPriority="52"/>
+    <w:lsdException w:name="List Table 1 Light" w:uiPriority="46"/>
+    <w:lsdException w:name="List Table 2" w:uiPriority="47"/>
+    <w:lsdException w:name="List Table 3" w:uiPriority="48"/>
+    <w:lsdException w:name="List Table 4" w:uiPriority="49"/>
+    <w:lsdException w:name="List Table 5 Dark" w:uiPriority="50"/>
+    <w:lsdException w:name="List Table 6 Colorful" w:uiPriority="51"/>
+    <w:lsdException w:name="List Table 7 Colorful" w:uiPriority="52"/>
+    <w:lsdException w:name="List Table 1 Light Accent 1" w:uiPriority="46"/>
+    <w:lsdException w:name="List Table 2 Accent 1" w:uiPriority="47"/>
+    <w:lsdException w:name="List Table 3 Accent 1" w:uiPriority="48"/>
+    <w:lsdException w:name="List Table 4 Accent 1" w:uiPriority="49"/>
+    <w:lsdException w:name="List Table 5 Dark Accent 1" w:uiPriority="50"/>
+    <w:lsdException w:name="List Table 6 Colorful Accent 1" w:uiPriority="51"/>
+    <w:lsdException w:name="List Table 7 Colorful Accent 1" w:uiPriority="52"/>
+    <w:lsdException w:name="List Table 1 Light Accent 2" w:uiPriority="46"/>
+    <w:lsdException w:name="List Table 2 Accent 2" w:uiPriority="47"/>
+    <w:lsdException w:name="List Table 3 Accent 2" w:uiPriority="48"/>
+    <w:lsdException w:name="List Table 4 Accent 2" w:uiPriority="49"/>
+    <w:lsdException w:name="List Table 5 Dark Accent 2" w:uiPriority="50"/>
+    <w:lsdException w:name="List Table 6 Colorful Accent 2" w:uiPriority="51"/>
+    <w:lsdException w:name="List Table 7 Colorful Accent 2" w:uiPriority="52"/>
+    <w:lsdException w:name="List Table 1 Light Accent 3" w:uiPriority="46"/>
+    <w:lsdException w:name="List Table 2 Accent 3" w:uiPriority="47"/>
+    <w:lsdException w:name="List Table 3 Accent 3" w:uiPriority="48"/>
+    <w:lsdException w:name="List Table 4 Accent 3" w:uiPriority="49"/>
+    <w:lsdException w:name="List Table 5 Dark Accent 3" w:uiPriority="50"/>
+    <w:lsdException w:name="List Table 6 Colorful Accent 3" w:uiPriority="51"/>
+    <w:lsdException w:name="List Table 7 Colorful Accent 3" w:uiPriority="52"/>
+    <w:lsdException w:name="List Table 1 Light Accent 4" w:uiPriority="46"/>
+    <w:lsdException w:name="List Table 2 Accent 4" w:uiPriority="47"/>
+    <w:lsdException w:name="List Table 3 Accent 4" w:uiPriority="48"/>
+    <w:lsdException w:name="List Table 4 Accent 4" w:uiPriority="49"/>
+    <w:lsdException w:name="List Table 5 Dark Accent 4" w:uiPriority="50"/>
+    <w:lsdException w:name="List Table 6 Colorful Accent 4" w:uiPriority="51"/>
+    <w:lsdException w:name="List Table 7 Colorful Accent 4" w:uiPriority="52"/>
+    <w:lsdException w:name="List Table 1 Light Accent 5" w:uiPriority="46"/>
+    <w:lsdException w:name="List Table 2 Accent 5" w:uiPriority="47"/>
+    <w:lsdException w:name="List Table 3 Accent 5" w:uiPriority="48"/>
+    <w:lsdException w:name="List Table 4 Accent 5" w:uiPriority="49"/>
+    <w:lsdException w:name="List Table 5 Dark Accent 5" w:uiPriority="50"/>
+    <w:lsdException w:name="List Table 6 Colorful Accent 5" w:uiPriority="51"/>
+    <w:lsdException w:name="List Table 7 Colorful Accent 5" w:uiPriority="52"/>
+    <w:lsdException w:name="List Table 1 Light Accent 6" w:uiPriority="46"/>
+    <w:lsdException w:name="List Table 2 Accent 6" w:uiPriority="47"/>
+    <w:lsdException w:name="List Table 3 Accent 6" w:uiPriority="48"/>
+    <w:lsdException w:name="List Table 4 Accent 6" w:uiPriority="49"/>
+    <w:lsdException w:name="List Table 5 Dark Accent 6" w:uiPriority="50"/>
+    <w:lsdException w:name="List Table 6 Colorful Accent 6" w:uiPriority="51"/>
+    <w:lsdException w:name="List Table 7 Colorful Accent 6" w:uiPriority="52"/>
   </w:latentStyles>
   <w:style w:type="paragraph" w:default="1" w:styleId="Normal">
     <w:name w:val="Normal"/>

</xml_diff>